<commit_message>
Informe completo, o casi.
</commit_message>
<xml_diff>
--- a/Othello.docx
+++ b/Othello.docx
@@ -19,7 +19,15 @@
     </w:p>
     <w:p>
       <w:r>
-        <w:t>Prof. Blai Bonnet</w:t>
+        <w:t xml:space="preserve">Prof. </w:t>
+      </w:r>
+      <w:proofErr w:type="spellStart"/>
+      <w:r>
+        <w:t>Blai</w:t>
+      </w:r>
+      <w:proofErr w:type="spellEnd"/>
+      <w:r>
+        <w:t xml:space="preserve"> Bonnet</w:t>
       </w:r>
     </w:p>
     <w:p/>
@@ -38,12 +46,14 @@
           <w:b/>
         </w:rPr>
       </w:pPr>
+      <w:proofErr w:type="spellStart"/>
       <w:r>
         <w:rPr>
           <w:b/>
         </w:rPr>
         <w:t>Othello</w:t>
       </w:r>
+      <w:proofErr w:type="spellEnd"/>
     </w:p>
     <w:p>
       <w:pPr>
@@ -82,24 +92,64 @@
         <w:jc w:val="both"/>
       </w:pPr>
       <w:r>
-        <w:t xml:space="preserve">Para este proyecto se hizo uso de los algoritmos negamax, negamax con </w:t>
+        <w:t xml:space="preserve">Para este proyecto se hizo uso de los algoritmos </w:t>
+      </w:r>
+      <w:proofErr w:type="spellStart"/>
+      <w:r>
+        <w:t>negamax</w:t>
+      </w:r>
+      <w:proofErr w:type="spellEnd"/>
+      <w:r>
+        <w:t xml:space="preserve">, </w:t>
+      </w:r>
+      <w:proofErr w:type="spellStart"/>
+      <w:r>
+        <w:t>negamax</w:t>
+      </w:r>
+      <w:proofErr w:type="spellEnd"/>
+      <w:r>
+        <w:t xml:space="preserve"> con </w:t>
       </w:r>
       <w:r>
-        <w:t>podado alpha beta</w:t>
+        <w:t xml:space="preserve">podado </w:t>
       </w:r>
-      <w:bookmarkStart w:id="0" w:name="_GoBack"/>
-      <w:bookmarkEnd w:id="0"/>
+      <w:proofErr w:type="spellStart"/>
       <w:r>
-        <w:t xml:space="preserve">, scout y negascout para cada nodo de la variación principal del juego </w:t>
+        <w:t>alpha</w:t>
       </w:r>
+      <w:proofErr w:type="spellEnd"/>
+      <w:r>
+        <w:t xml:space="preserve"> beta</w:t>
+      </w:r>
+      <w:r>
+        <w:t xml:space="preserve">, scout y </w:t>
+      </w:r>
+      <w:proofErr w:type="spellStart"/>
+      <w:r>
+        <w:t>negascout</w:t>
+      </w:r>
+      <w:proofErr w:type="spellEnd"/>
+      <w:r>
+        <w:t xml:space="preserve"> para cada nodo de la variación principal del juego </w:t>
+      </w:r>
+      <w:proofErr w:type="spellStart"/>
       <w:r>
         <w:rPr>
           <w:b/>
         </w:rPr>
         <w:t>Othello</w:t>
       </w:r>
+      <w:proofErr w:type="spellEnd"/>
       <w:r>
-        <w:t xml:space="preserve">. Usando un iterador en reversa desde el último nodo, </w:t>
+        <w:t xml:space="preserve">. Usando un </w:t>
+      </w:r>
+      <w:proofErr w:type="spellStart"/>
+      <w:r>
+        <w:t>iterador</w:t>
+      </w:r>
+      <w:proofErr w:type="spellEnd"/>
+      <w:r>
+        <w:t xml:space="preserve"> en reversa desde el último nodo, </w:t>
       </w:r>
       <w:r>
         <w:t xml:space="preserve">(aquél donde ya no existe jugada posible) </w:t>
@@ -133,8 +183,16 @@
         <w:rPr>
           <w:b/>
         </w:rPr>
-        <w:t>Algoritmo Negamax</w:t>
+        <w:t xml:space="preserve">Algoritmo </w:t>
       </w:r>
+      <w:proofErr w:type="spellStart"/>
+      <w:r>
+        <w:rPr>
+          <w:b/>
+        </w:rPr>
+        <w:t>Negamax</w:t>
+      </w:r>
+      <w:proofErr w:type="spellEnd"/>
     </w:p>
     <w:p>
       <w:pPr>
@@ -1492,7 +1550,21 @@
           <w:b/>
         </w:rPr>
         <w:lastRenderedPageBreak/>
-        <w:t>Algoritmo Negamax-</w:t>
+        <w:t xml:space="preserve">Algoritmo </w:t>
+      </w:r>
+      <w:proofErr w:type="spellStart"/>
+      <w:r>
+        <w:rPr>
+          <w:b/>
+        </w:rPr>
+        <w:t>Negamax</w:t>
+      </w:r>
+      <w:proofErr w:type="spellEnd"/>
+      <w:r>
+        <w:rPr>
+          <w:b/>
+        </w:rPr>
+        <w:t>-</w:t>
       </w:r>
       <w:r>
         <w:rPr>
@@ -3064,11 +3136,24 @@
     </w:p>
     <w:p>
       <w:pPr>
+        <w:ind w:firstLine="720"/>
         <w:jc w:val="both"/>
       </w:pPr>
+      <w:r>
+        <w:t xml:space="preserve">Para el algoritmo con podado </w:t>
+      </w:r>
+      <w:proofErr w:type="spellStart"/>
+      <w:r>
+        <w:t>alpha</w:t>
+      </w:r>
+      <w:proofErr w:type="spellEnd"/>
+      <w:r>
+        <w:t xml:space="preserve">-beta, se alcanza una mayor profundidad puesto que el árbol de juego a revisar es mucho más limitado. El número de nodos generados (y expandidos) por nivel es menor. </w:t>
+      </w:r>
     </w:p>
     <w:p>
       <w:pPr>
+        <w:ind w:firstLine="720"/>
         <w:jc w:val="both"/>
       </w:pPr>
     </w:p>
@@ -3407,8 +3492,60 @@
               <w:jc w:val="right"/>
             </w:pPr>
             <w:r>
-              <w:t>-</w:t>
-            </w:r>
+              <w:t>-4</w:t>
+            </w:r>
+          </w:p>
+        </w:tc>
+        <w:tc>
+          <w:tcPr>
+            <w:tcW w:w="2127" w:type="dxa"/>
+          </w:tcPr>
+          <w:p>
+            <w:r>
+              <w:t>1.500000e-05</w:t>
+            </w:r>
+          </w:p>
+        </w:tc>
+        <w:tc>
+          <w:tcPr>
+            <w:tcW w:w="1842" w:type="dxa"/>
+            <w:vAlign w:val="bottom"/>
+          </w:tcPr>
+          <w:p>
+            <w:r>
+              <w:rPr>
+                <w:rFonts w:eastAsia="Times New Roman" w:cs="Times New Roman"/>
+                <w:color w:val="000000"/>
+              </w:rPr>
+              <w:t>3</w:t>
+            </w:r>
+          </w:p>
+        </w:tc>
+        <w:tc>
+          <w:tcPr>
+            <w:tcW w:w="1944" w:type="dxa"/>
+            <w:vAlign w:val="bottom"/>
+          </w:tcPr>
+          <w:p>
+            <w:r>
+              <w:rPr>
+                <w:rFonts w:eastAsia="Times New Roman" w:cs="Times New Roman"/>
+                <w:color w:val="000000"/>
+              </w:rPr>
+              <w:t>1</w:t>
+            </w:r>
+          </w:p>
+        </w:tc>
+      </w:tr>
+      <w:tr>
+        <w:tc>
+          <w:tcPr>
+            <w:tcW w:w="1526" w:type="dxa"/>
+          </w:tcPr>
+          <w:p>
+            <w:pPr>
+              <w:jc w:val="right"/>
+            </w:pPr>
             <w:r>
               <w:t>4</w:t>
             </w:r>
@@ -3416,17 +3553,45 @@
         </w:tc>
         <w:tc>
           <w:tcPr>
-            <w:tcW w:w="2127" w:type="dxa"/>
-          </w:tcPr>
-          <w:p>
-            <w:r>
-              <w:t>1.500000e-05</w:t>
-            </w:r>
-          </w:p>
-        </w:tc>
-        <w:tc>
-          <w:tcPr>
-            <w:tcW w:w="1842" w:type="dxa"/>
+            <w:tcW w:w="1417" w:type="dxa"/>
+          </w:tcPr>
+          <w:p>
+            <w:pPr>
+              <w:jc w:val="right"/>
+            </w:pPr>
+            <w:r>
+              <w:t>-4</w:t>
+            </w:r>
+          </w:p>
+        </w:tc>
+        <w:tc>
+          <w:tcPr>
+            <w:tcW w:w="2127" w:type="dxa"/>
+          </w:tcPr>
+          <w:p>
+            <w:r>
+              <w:t>3.800000e-05</w:t>
+            </w:r>
+          </w:p>
+        </w:tc>
+        <w:tc>
+          <w:tcPr>
+            <w:tcW w:w="1842" w:type="dxa"/>
+            <w:vAlign w:val="bottom"/>
+          </w:tcPr>
+          <w:p>
+            <w:r>
+              <w:rPr>
+                <w:rFonts w:eastAsia="Times New Roman" w:cs="Times New Roman"/>
+                <w:color w:val="000000"/>
+              </w:rPr>
+              <w:t>10</w:t>
+            </w:r>
+          </w:p>
+        </w:tc>
+        <w:tc>
+          <w:tcPr>
+            <w:tcW w:w="1944" w:type="dxa"/>
             <w:vAlign w:val="bottom"/>
           </w:tcPr>
           <w:p>
@@ -3439,33 +3604,18 @@
             </w:r>
           </w:p>
         </w:tc>
-        <w:tc>
-          <w:tcPr>
-            <w:tcW w:w="1944" w:type="dxa"/>
-            <w:vAlign w:val="bottom"/>
-          </w:tcPr>
-          <w:p>
-            <w:r>
-              <w:rPr>
-                <w:rFonts w:eastAsia="Times New Roman" w:cs="Times New Roman"/>
-                <w:color w:val="000000"/>
-              </w:rPr>
-              <w:t>1</w:t>
-            </w:r>
-          </w:p>
-        </w:tc>
-      </w:tr>
-      <w:tr>
-        <w:tc>
-          <w:tcPr>
-            <w:tcW w:w="1526" w:type="dxa"/>
-          </w:tcPr>
-          <w:p>
-            <w:pPr>
-              <w:jc w:val="right"/>
-            </w:pPr>
-            <w:r>
-              <w:t>4</w:t>
+      </w:tr>
+      <w:tr>
+        <w:tc>
+          <w:tcPr>
+            <w:tcW w:w="1526" w:type="dxa"/>
+          </w:tcPr>
+          <w:p>
+            <w:pPr>
+              <w:jc w:val="right"/>
+            </w:pPr>
+            <w:r>
+              <w:t>5</w:t>
             </w:r>
           </w:p>
         </w:tc>
@@ -3488,13 +3638,232 @@
           </w:tcPr>
           <w:p>
             <w:r>
-              <w:t>3.800000e-05</w:t>
-            </w:r>
-          </w:p>
-        </w:tc>
-        <w:tc>
-          <w:tcPr>
-            <w:tcW w:w="1842" w:type="dxa"/>
+              <w:t>3.900000e-05</w:t>
+            </w:r>
+          </w:p>
+        </w:tc>
+        <w:tc>
+          <w:tcPr>
+            <w:tcW w:w="1842" w:type="dxa"/>
+            <w:vAlign w:val="bottom"/>
+          </w:tcPr>
+          <w:p>
+            <w:r>
+              <w:rPr>
+                <w:rFonts w:eastAsia="Times New Roman" w:cs="Times New Roman"/>
+                <w:color w:val="000000"/>
+              </w:rPr>
+              <w:t>11</w:t>
+            </w:r>
+          </w:p>
+        </w:tc>
+        <w:tc>
+          <w:tcPr>
+            <w:tcW w:w="1944" w:type="dxa"/>
+            <w:vAlign w:val="bottom"/>
+          </w:tcPr>
+          <w:p>
+            <w:r>
+              <w:rPr>
+                <w:rFonts w:eastAsia="Times New Roman" w:cs="Times New Roman"/>
+                <w:color w:val="000000"/>
+              </w:rPr>
+              <w:t>3</w:t>
+            </w:r>
+          </w:p>
+        </w:tc>
+      </w:tr>
+      <w:tr>
+        <w:tc>
+          <w:tcPr>
+            <w:tcW w:w="1526" w:type="dxa"/>
+          </w:tcPr>
+          <w:p>
+            <w:pPr>
+              <w:jc w:val="right"/>
+            </w:pPr>
+            <w:r>
+              <w:t>6</w:t>
+            </w:r>
+          </w:p>
+        </w:tc>
+        <w:tc>
+          <w:tcPr>
+            <w:tcW w:w="1417" w:type="dxa"/>
+          </w:tcPr>
+          <w:p>
+            <w:pPr>
+              <w:jc w:val="right"/>
+            </w:pPr>
+            <w:r>
+              <w:t>-4</w:t>
+            </w:r>
+          </w:p>
+        </w:tc>
+        <w:tc>
+          <w:tcPr>
+            <w:tcW w:w="2127" w:type="dxa"/>
+          </w:tcPr>
+          <w:p>
+            <w:r>
+              <w:t>8.200000e-05</w:t>
+            </w:r>
+          </w:p>
+        </w:tc>
+        <w:tc>
+          <w:tcPr>
+            <w:tcW w:w="1842" w:type="dxa"/>
+            <w:vAlign w:val="bottom"/>
+          </w:tcPr>
+          <w:p>
+            <w:r>
+              <w:rPr>
+                <w:rFonts w:eastAsia="Times New Roman" w:cs="Times New Roman"/>
+                <w:color w:val="000000"/>
+              </w:rPr>
+              <w:t>14</w:t>
+            </w:r>
+          </w:p>
+        </w:tc>
+        <w:tc>
+          <w:tcPr>
+            <w:tcW w:w="1944" w:type="dxa"/>
+            <w:vAlign w:val="bottom"/>
+          </w:tcPr>
+          <w:p>
+            <w:r>
+              <w:rPr>
+                <w:rFonts w:eastAsia="Times New Roman" w:cs="Times New Roman"/>
+                <w:color w:val="000000"/>
+              </w:rPr>
+              <w:t>3</w:t>
+            </w:r>
+          </w:p>
+        </w:tc>
+      </w:tr>
+      <w:tr>
+        <w:tc>
+          <w:tcPr>
+            <w:tcW w:w="1526" w:type="dxa"/>
+          </w:tcPr>
+          <w:p>
+            <w:pPr>
+              <w:jc w:val="right"/>
+            </w:pPr>
+            <w:r>
+              <w:t>7</w:t>
+            </w:r>
+          </w:p>
+        </w:tc>
+        <w:tc>
+          <w:tcPr>
+            <w:tcW w:w="1417" w:type="dxa"/>
+          </w:tcPr>
+          <w:p>
+            <w:pPr>
+              <w:jc w:val="right"/>
+            </w:pPr>
+            <w:r>
+              <w:t>-4</w:t>
+            </w:r>
+          </w:p>
+        </w:tc>
+        <w:tc>
+          <w:tcPr>
+            <w:tcW w:w="2127" w:type="dxa"/>
+          </w:tcPr>
+          <w:p>
+            <w:r>
+              <w:t>2.380000e-04</w:t>
+            </w:r>
+          </w:p>
+        </w:tc>
+        <w:tc>
+          <w:tcPr>
+            <w:tcW w:w="1842" w:type="dxa"/>
+            <w:vAlign w:val="bottom"/>
+          </w:tcPr>
+          <w:p>
+            <w:r>
+              <w:rPr>
+                <w:rFonts w:eastAsia="Times New Roman" w:cs="Times New Roman"/>
+                <w:color w:val="000000"/>
+              </w:rPr>
+              <w:t>16</w:t>
+            </w:r>
+          </w:p>
+        </w:tc>
+        <w:tc>
+          <w:tcPr>
+            <w:tcW w:w="1944" w:type="dxa"/>
+            <w:vAlign w:val="bottom"/>
+          </w:tcPr>
+          <w:p>
+            <w:r>
+              <w:rPr>
+                <w:rFonts w:eastAsia="Times New Roman" w:cs="Times New Roman"/>
+                <w:color w:val="000000"/>
+              </w:rPr>
+              <w:t>3</w:t>
+            </w:r>
+          </w:p>
+        </w:tc>
+      </w:tr>
+      <w:tr>
+        <w:tc>
+          <w:tcPr>
+            <w:tcW w:w="1526" w:type="dxa"/>
+          </w:tcPr>
+          <w:p>
+            <w:pPr>
+              <w:jc w:val="right"/>
+            </w:pPr>
+            <w:r>
+              <w:t>8</w:t>
+            </w:r>
+          </w:p>
+        </w:tc>
+        <w:tc>
+          <w:tcPr>
+            <w:tcW w:w="1417" w:type="dxa"/>
+          </w:tcPr>
+          <w:p>
+            <w:pPr>
+              <w:jc w:val="right"/>
+            </w:pPr>
+            <w:r>
+              <w:t>-4</w:t>
+            </w:r>
+          </w:p>
+        </w:tc>
+        <w:tc>
+          <w:tcPr>
+            <w:tcW w:w="2127" w:type="dxa"/>
+          </w:tcPr>
+          <w:p>
+            <w:r>
+              <w:t>7.280000e-04</w:t>
+            </w:r>
+          </w:p>
+        </w:tc>
+        <w:tc>
+          <w:tcPr>
+            <w:tcW w:w="1842" w:type="dxa"/>
+            <w:vAlign w:val="bottom"/>
+          </w:tcPr>
+          <w:p>
+            <w:r>
+              <w:rPr>
+                <w:rFonts w:eastAsia="Times New Roman" w:cs="Times New Roman"/>
+                <w:color w:val="000000"/>
+              </w:rPr>
+              <w:t>69</w:t>
+            </w:r>
+          </w:p>
+        </w:tc>
+        <w:tc>
+          <w:tcPr>
+            <w:tcW w:w="1944" w:type="dxa"/>
             <w:vAlign w:val="bottom"/>
           </w:tcPr>
           <w:p>
@@ -3507,109 +3876,159 @@
             </w:r>
           </w:p>
         </w:tc>
-        <w:tc>
-          <w:tcPr>
-            <w:tcW w:w="1944" w:type="dxa"/>
-            <w:vAlign w:val="bottom"/>
-          </w:tcPr>
-          <w:p>
-            <w:r>
-              <w:rPr>
-                <w:rFonts w:eastAsia="Times New Roman" w:cs="Times New Roman"/>
-                <w:color w:val="000000"/>
-              </w:rPr>
-              <w:t>3</w:t>
-            </w:r>
-          </w:p>
-        </w:tc>
-      </w:tr>
-      <w:tr>
-        <w:tc>
-          <w:tcPr>
-            <w:tcW w:w="1526" w:type="dxa"/>
-          </w:tcPr>
-          <w:p>
-            <w:pPr>
-              <w:jc w:val="right"/>
-            </w:pPr>
-            <w:r>
-              <w:t>5</w:t>
-            </w:r>
-          </w:p>
-        </w:tc>
-        <w:tc>
-          <w:tcPr>
-            <w:tcW w:w="1417" w:type="dxa"/>
-          </w:tcPr>
-          <w:p>
-            <w:pPr>
-              <w:jc w:val="right"/>
-            </w:pPr>
-            <w:r>
-              <w:t>-</w:t>
-            </w:r>
-            <w:r>
-              <w:t>4</w:t>
-            </w:r>
-          </w:p>
-        </w:tc>
-        <w:tc>
-          <w:tcPr>
-            <w:tcW w:w="2127" w:type="dxa"/>
-          </w:tcPr>
-          <w:p>
-            <w:r>
-              <w:t>3.900000e-05</w:t>
-            </w:r>
-          </w:p>
-        </w:tc>
-        <w:tc>
-          <w:tcPr>
-            <w:tcW w:w="1842" w:type="dxa"/>
-            <w:vAlign w:val="bottom"/>
-          </w:tcPr>
-          <w:p>
-            <w:r>
-              <w:rPr>
-                <w:rFonts w:eastAsia="Times New Roman" w:cs="Times New Roman"/>
-                <w:color w:val="000000"/>
-              </w:rPr>
+      </w:tr>
+      <w:tr>
+        <w:tc>
+          <w:tcPr>
+            <w:tcW w:w="1526" w:type="dxa"/>
+          </w:tcPr>
+          <w:p>
+            <w:pPr>
+              <w:jc w:val="right"/>
+            </w:pPr>
+            <w:r>
+              <w:t>9</w:t>
+            </w:r>
+          </w:p>
+        </w:tc>
+        <w:tc>
+          <w:tcPr>
+            <w:tcW w:w="1417" w:type="dxa"/>
+          </w:tcPr>
+          <w:p>
+            <w:pPr>
+              <w:jc w:val="right"/>
+            </w:pPr>
+            <w:r>
+              <w:t>-4</w:t>
+            </w:r>
+          </w:p>
+        </w:tc>
+        <w:tc>
+          <w:tcPr>
+            <w:tcW w:w="2127" w:type="dxa"/>
+          </w:tcPr>
+          <w:p>
+            <w:r>
+              <w:t>4.017000e-03</w:t>
+            </w:r>
+          </w:p>
+        </w:tc>
+        <w:tc>
+          <w:tcPr>
+            <w:tcW w:w="1842" w:type="dxa"/>
+            <w:vAlign w:val="bottom"/>
+          </w:tcPr>
+          <w:p>
+            <w:r>
+              <w:rPr>
+                <w:rFonts w:eastAsia="Times New Roman" w:cs="Times New Roman"/>
+                <w:color w:val="000000"/>
+              </w:rPr>
+              <w:t>266</w:t>
+            </w:r>
+          </w:p>
+        </w:tc>
+        <w:tc>
+          <w:tcPr>
+            <w:tcW w:w="1944" w:type="dxa"/>
+            <w:vAlign w:val="bottom"/>
+          </w:tcPr>
+          <w:p>
+            <w:r>
+              <w:rPr>
+                <w:rFonts w:eastAsia="Times New Roman" w:cs="Times New Roman"/>
+                <w:color w:val="000000"/>
+              </w:rPr>
+              <w:t>40</w:t>
+            </w:r>
+          </w:p>
+        </w:tc>
+      </w:tr>
+      <w:tr>
+        <w:tc>
+          <w:tcPr>
+            <w:tcW w:w="1526" w:type="dxa"/>
+          </w:tcPr>
+          <w:p>
+            <w:pPr>
+              <w:jc w:val="right"/>
+            </w:pPr>
+            <w:r>
+              <w:t>10</w:t>
+            </w:r>
+          </w:p>
+        </w:tc>
+        <w:tc>
+          <w:tcPr>
+            <w:tcW w:w="1417" w:type="dxa"/>
+          </w:tcPr>
+          <w:p>
+            <w:pPr>
+              <w:jc w:val="right"/>
+            </w:pPr>
+            <w:r>
+              <w:t>-4</w:t>
+            </w:r>
+          </w:p>
+        </w:tc>
+        <w:tc>
+          <w:tcPr>
+            <w:tcW w:w="2127" w:type="dxa"/>
+          </w:tcPr>
+          <w:p>
+            <w:r>
+              <w:t>4.017000e-03</w:t>
+            </w:r>
+          </w:p>
+        </w:tc>
+        <w:tc>
+          <w:tcPr>
+            <w:tcW w:w="1842" w:type="dxa"/>
+            <w:vAlign w:val="bottom"/>
+          </w:tcPr>
+          <w:p>
+            <w:r>
+              <w:rPr>
+                <w:rFonts w:eastAsia="Times New Roman" w:cs="Times New Roman"/>
+                <w:color w:val="000000"/>
+              </w:rPr>
+              <w:t>343</w:t>
+            </w:r>
+          </w:p>
+        </w:tc>
+        <w:tc>
+          <w:tcPr>
+            <w:tcW w:w="1944" w:type="dxa"/>
+            <w:vAlign w:val="bottom"/>
+          </w:tcPr>
+          <w:p>
+            <w:r>
+              <w:rPr>
+                <w:rFonts w:eastAsia="Times New Roman" w:cs="Times New Roman"/>
+                <w:color w:val="000000"/>
+              </w:rPr>
+              <w:t>50</w:t>
+            </w:r>
+          </w:p>
+        </w:tc>
+      </w:tr>
+      <w:tr>
+        <w:tc>
+          <w:tcPr>
+            <w:tcW w:w="1526" w:type="dxa"/>
+          </w:tcPr>
+          <w:p>
+            <w:pPr>
+              <w:jc w:val="right"/>
+            </w:pPr>
+            <w:r>
               <w:t>11</w:t>
             </w:r>
           </w:p>
         </w:tc>
         <w:tc>
           <w:tcPr>
-            <w:tcW w:w="1944" w:type="dxa"/>
-            <w:vAlign w:val="bottom"/>
-          </w:tcPr>
-          <w:p>
-            <w:r>
-              <w:rPr>
-                <w:rFonts w:eastAsia="Times New Roman" w:cs="Times New Roman"/>
-                <w:color w:val="000000"/>
-              </w:rPr>
-              <w:t>3</w:t>
-            </w:r>
-          </w:p>
-        </w:tc>
-      </w:tr>
-      <w:tr>
-        <w:tc>
-          <w:tcPr>
-            <w:tcW w:w="1526" w:type="dxa"/>
-          </w:tcPr>
-          <w:p>
-            <w:pPr>
-              <w:jc w:val="right"/>
-            </w:pPr>
-            <w:r>
-              <w:t>6</w:t>
-            </w:r>
-          </w:p>
-        </w:tc>
-        <w:tc>
-          <w:tcPr>
             <w:tcW w:w="1417" w:type="dxa"/>
           </w:tcPr>
           <w:p>
@@ -3627,128 +4046,329 @@
           </w:tcPr>
           <w:p>
             <w:r>
-              <w:t>8.200000e-05</w:t>
-            </w:r>
-          </w:p>
-        </w:tc>
-        <w:tc>
-          <w:tcPr>
-            <w:tcW w:w="1842" w:type="dxa"/>
-            <w:vAlign w:val="bottom"/>
-          </w:tcPr>
-          <w:p>
-            <w:r>
-              <w:rPr>
-                <w:rFonts w:eastAsia="Times New Roman" w:cs="Times New Roman"/>
-                <w:color w:val="000000"/>
-              </w:rPr>
+              <w:t>1.047900e-02</w:t>
+            </w:r>
+          </w:p>
+        </w:tc>
+        <w:tc>
+          <w:tcPr>
+            <w:tcW w:w="1842" w:type="dxa"/>
+            <w:vAlign w:val="bottom"/>
+          </w:tcPr>
+          <w:p>
+            <w:r>
+              <w:rPr>
+                <w:rFonts w:eastAsia="Times New Roman" w:cs="Times New Roman"/>
+                <w:color w:val="000000"/>
+              </w:rPr>
+              <w:t>421</w:t>
+            </w:r>
+          </w:p>
+        </w:tc>
+        <w:tc>
+          <w:tcPr>
+            <w:tcW w:w="1944" w:type="dxa"/>
+            <w:vAlign w:val="bottom"/>
+          </w:tcPr>
+          <w:p>
+            <w:r>
+              <w:rPr>
+                <w:rFonts w:eastAsia="Times New Roman" w:cs="Times New Roman"/>
+                <w:color w:val="000000"/>
+              </w:rPr>
+              <w:t>61</w:t>
+            </w:r>
+          </w:p>
+        </w:tc>
+      </w:tr>
+      <w:tr>
+        <w:tc>
+          <w:tcPr>
+            <w:tcW w:w="1526" w:type="dxa"/>
+          </w:tcPr>
+          <w:p>
+            <w:pPr>
+              <w:jc w:val="right"/>
+            </w:pPr>
+            <w:r>
+              <w:t>12</w:t>
+            </w:r>
+          </w:p>
+        </w:tc>
+        <w:tc>
+          <w:tcPr>
+            <w:tcW w:w="1417" w:type="dxa"/>
+          </w:tcPr>
+          <w:p>
+            <w:pPr>
+              <w:jc w:val="right"/>
+            </w:pPr>
+            <w:r>
+              <w:t>-4</w:t>
+            </w:r>
+          </w:p>
+        </w:tc>
+        <w:tc>
+          <w:tcPr>
+            <w:tcW w:w="2127" w:type="dxa"/>
+          </w:tcPr>
+          <w:p>
+            <w:r>
+              <w:t>2.349500e-02</w:t>
+            </w:r>
+          </w:p>
+        </w:tc>
+        <w:tc>
+          <w:tcPr>
+            <w:tcW w:w="1842" w:type="dxa"/>
+            <w:vAlign w:val="bottom"/>
+          </w:tcPr>
+          <w:p>
+            <w:r>
+              <w:rPr>
+                <w:rFonts w:eastAsia="Times New Roman" w:cs="Times New Roman"/>
+                <w:color w:val="000000"/>
+              </w:rPr>
+              <w:t>955</w:t>
+            </w:r>
+          </w:p>
+        </w:tc>
+        <w:tc>
+          <w:tcPr>
+            <w:tcW w:w="1944" w:type="dxa"/>
+            <w:vAlign w:val="bottom"/>
+          </w:tcPr>
+          <w:p>
+            <w:r>
+              <w:rPr>
+                <w:rFonts w:eastAsia="Times New Roman" w:cs="Times New Roman"/>
+                <w:color w:val="000000"/>
+              </w:rPr>
+              <w:t>147</w:t>
+            </w:r>
+          </w:p>
+        </w:tc>
+      </w:tr>
+      <w:tr>
+        <w:tc>
+          <w:tcPr>
+            <w:tcW w:w="1526" w:type="dxa"/>
+          </w:tcPr>
+          <w:p>
+            <w:pPr>
+              <w:jc w:val="right"/>
+            </w:pPr>
+            <w:r>
+              <w:t>13</w:t>
+            </w:r>
+          </w:p>
+        </w:tc>
+        <w:tc>
+          <w:tcPr>
+            <w:tcW w:w="1417" w:type="dxa"/>
+          </w:tcPr>
+          <w:p>
+            <w:pPr>
+              <w:jc w:val="right"/>
+            </w:pPr>
+            <w:r>
+              <w:t>-4</w:t>
+            </w:r>
+          </w:p>
+        </w:tc>
+        <w:tc>
+          <w:tcPr>
+            <w:tcW w:w="2127" w:type="dxa"/>
+          </w:tcPr>
+          <w:p>
+            <w:r>
+              <w:t>2.319760e-01</w:t>
+            </w:r>
+          </w:p>
+        </w:tc>
+        <w:tc>
+          <w:tcPr>
+            <w:tcW w:w="1842" w:type="dxa"/>
+            <w:vAlign w:val="bottom"/>
+          </w:tcPr>
+          <w:p>
+            <w:r>
+              <w:rPr>
+                <w:rFonts w:eastAsia="Times New Roman" w:cs="Times New Roman"/>
+                <w:color w:val="000000"/>
+              </w:rPr>
+              <w:t>2388</w:t>
+            </w:r>
+          </w:p>
+        </w:tc>
+        <w:tc>
+          <w:tcPr>
+            <w:tcW w:w="1944" w:type="dxa"/>
+            <w:vAlign w:val="bottom"/>
+          </w:tcPr>
+          <w:p>
+            <w:r>
+              <w:rPr>
+                <w:rFonts w:eastAsia="Times New Roman" w:cs="Times New Roman"/>
+                <w:color w:val="000000"/>
+              </w:rPr>
+              <w:t>389</w:t>
+            </w:r>
+          </w:p>
+        </w:tc>
+      </w:tr>
+      <w:tr>
+        <w:tc>
+          <w:tcPr>
+            <w:tcW w:w="1526" w:type="dxa"/>
+          </w:tcPr>
+          <w:p>
+            <w:pPr>
+              <w:jc w:val="right"/>
+            </w:pPr>
+            <w:r>
               <w:t>14</w:t>
             </w:r>
           </w:p>
         </w:tc>
         <w:tc>
           <w:tcPr>
-            <w:tcW w:w="1944" w:type="dxa"/>
-            <w:vAlign w:val="bottom"/>
-          </w:tcPr>
-          <w:p>
-            <w:r>
-              <w:rPr>
-                <w:rFonts w:eastAsia="Times New Roman" w:cs="Times New Roman"/>
-                <w:color w:val="000000"/>
-              </w:rPr>
-              <w:t>3</w:t>
-            </w:r>
-          </w:p>
-        </w:tc>
-      </w:tr>
-      <w:tr>
-        <w:tc>
-          <w:tcPr>
-            <w:tcW w:w="1526" w:type="dxa"/>
-          </w:tcPr>
-          <w:p>
-            <w:pPr>
-              <w:jc w:val="right"/>
-            </w:pPr>
-            <w:r>
-              <w:t>7</w:t>
-            </w:r>
-          </w:p>
-        </w:tc>
-        <w:tc>
-          <w:tcPr>
-            <w:tcW w:w="1417" w:type="dxa"/>
-          </w:tcPr>
-          <w:p>
-            <w:pPr>
-              <w:jc w:val="right"/>
-            </w:pPr>
-            <w:r>
-              <w:t>-</w:t>
-            </w:r>
-            <w:r>
-              <w:t>4</w:t>
-            </w:r>
-          </w:p>
-        </w:tc>
-        <w:tc>
-          <w:tcPr>
-            <w:tcW w:w="2127" w:type="dxa"/>
-          </w:tcPr>
-          <w:p>
-            <w:r>
-              <w:t>2.380000e-04</w:t>
-            </w:r>
-          </w:p>
-        </w:tc>
-        <w:tc>
-          <w:tcPr>
-            <w:tcW w:w="1842" w:type="dxa"/>
-            <w:vAlign w:val="bottom"/>
-          </w:tcPr>
-          <w:p>
-            <w:r>
-              <w:rPr>
-                <w:rFonts w:eastAsia="Times New Roman" w:cs="Times New Roman"/>
-                <w:color w:val="000000"/>
-              </w:rPr>
+            <w:tcW w:w="1417" w:type="dxa"/>
+          </w:tcPr>
+          <w:p>
+            <w:pPr>
+              <w:jc w:val="right"/>
+            </w:pPr>
+            <w:r>
+              <w:t>-4</w:t>
+            </w:r>
+          </w:p>
+        </w:tc>
+        <w:tc>
+          <w:tcPr>
+            <w:tcW w:w="2127" w:type="dxa"/>
+          </w:tcPr>
+          <w:p>
+            <w:r>
+              <w:t>2.939610e-01</w:t>
+            </w:r>
+          </w:p>
+        </w:tc>
+        <w:tc>
+          <w:tcPr>
+            <w:tcW w:w="1842" w:type="dxa"/>
+            <w:vAlign w:val="bottom"/>
+          </w:tcPr>
+          <w:p>
+            <w:r>
+              <w:rPr>
+                <w:rFonts w:eastAsia="Times New Roman" w:cs="Times New Roman"/>
+                <w:color w:val="000000"/>
+              </w:rPr>
+              <w:t>2934</w:t>
+            </w:r>
+          </w:p>
+        </w:tc>
+        <w:tc>
+          <w:tcPr>
+            <w:tcW w:w="1944" w:type="dxa"/>
+            <w:vAlign w:val="bottom"/>
+          </w:tcPr>
+          <w:p>
+            <w:r>
+              <w:rPr>
+                <w:rFonts w:eastAsia="Times New Roman" w:cs="Times New Roman"/>
+                <w:color w:val="000000"/>
+              </w:rPr>
+              <w:t>473</w:t>
+            </w:r>
+          </w:p>
+        </w:tc>
+      </w:tr>
+      <w:tr>
+        <w:tc>
+          <w:tcPr>
+            <w:tcW w:w="1526" w:type="dxa"/>
+          </w:tcPr>
+          <w:p>
+            <w:pPr>
+              <w:jc w:val="right"/>
+            </w:pPr>
+            <w:r>
+              <w:t>15</w:t>
+            </w:r>
+          </w:p>
+        </w:tc>
+        <w:tc>
+          <w:tcPr>
+            <w:tcW w:w="1417" w:type="dxa"/>
+          </w:tcPr>
+          <w:p>
+            <w:pPr>
+              <w:jc w:val="right"/>
+            </w:pPr>
+            <w:r>
+              <w:t>-4</w:t>
+            </w:r>
+          </w:p>
+        </w:tc>
+        <w:tc>
+          <w:tcPr>
+            <w:tcW w:w="2127" w:type="dxa"/>
+          </w:tcPr>
+          <w:p>
+            <w:r>
+              <w:t>5.936100e-01</w:t>
+            </w:r>
+          </w:p>
+        </w:tc>
+        <w:tc>
+          <w:tcPr>
+            <w:tcW w:w="1842" w:type="dxa"/>
+            <w:vAlign w:val="bottom"/>
+          </w:tcPr>
+          <w:p>
+            <w:r>
+              <w:rPr>
+                <w:rFonts w:eastAsia="Times New Roman" w:cs="Times New Roman"/>
+                <w:color w:val="000000"/>
+              </w:rPr>
+              <w:t>3601</w:t>
+            </w:r>
+          </w:p>
+        </w:tc>
+        <w:tc>
+          <w:tcPr>
+            <w:tcW w:w="1944" w:type="dxa"/>
+            <w:vAlign w:val="bottom"/>
+          </w:tcPr>
+          <w:p>
+            <w:r>
+              <w:rPr>
+                <w:rFonts w:eastAsia="Times New Roman" w:cs="Times New Roman"/>
+                <w:color w:val="000000"/>
+              </w:rPr>
+              <w:t>548</w:t>
+            </w:r>
+          </w:p>
+        </w:tc>
+      </w:tr>
+      <w:tr>
+        <w:tc>
+          <w:tcPr>
+            <w:tcW w:w="1526" w:type="dxa"/>
+          </w:tcPr>
+          <w:p>
+            <w:pPr>
+              <w:jc w:val="right"/>
+            </w:pPr>
+            <w:r>
               <w:t>16</w:t>
             </w:r>
           </w:p>
         </w:tc>
         <w:tc>
           <w:tcPr>
-            <w:tcW w:w="1944" w:type="dxa"/>
-            <w:vAlign w:val="bottom"/>
-          </w:tcPr>
-          <w:p>
-            <w:r>
-              <w:rPr>
-                <w:rFonts w:eastAsia="Times New Roman" w:cs="Times New Roman"/>
-                <w:color w:val="000000"/>
-              </w:rPr>
-              <w:t>3</w:t>
-            </w:r>
-          </w:p>
-        </w:tc>
-      </w:tr>
-      <w:tr>
-        <w:tc>
-          <w:tcPr>
-            <w:tcW w:w="1526" w:type="dxa"/>
-          </w:tcPr>
-          <w:p>
-            <w:pPr>
-              <w:jc w:val="right"/>
-            </w:pPr>
-            <w:r>
-              <w:t>8</w:t>
-            </w:r>
-          </w:p>
-        </w:tc>
-        <w:tc>
-          <w:tcPr>
             <w:tcW w:w="1417" w:type="dxa"/>
           </w:tcPr>
           <w:p>
@@ -3766,123 +4386,52 @@
           </w:tcPr>
           <w:p>
             <w:r>
-              <w:t>7.280000e-04</w:t>
-            </w:r>
-          </w:p>
-        </w:tc>
-        <w:tc>
-          <w:tcPr>
-            <w:tcW w:w="1842" w:type="dxa"/>
-            <w:vAlign w:val="bottom"/>
-          </w:tcPr>
-          <w:p>
-            <w:r>
-              <w:rPr>
-                <w:rFonts w:eastAsia="Times New Roman" w:cs="Times New Roman"/>
-                <w:color w:val="000000"/>
-              </w:rPr>
-              <w:t>69</w:t>
-            </w:r>
-          </w:p>
-        </w:tc>
-        <w:tc>
-          <w:tcPr>
-            <w:tcW w:w="1944" w:type="dxa"/>
-            <w:vAlign w:val="bottom"/>
-          </w:tcPr>
-          <w:p>
-            <w:r>
-              <w:rPr>
-                <w:rFonts w:eastAsia="Times New Roman" w:cs="Times New Roman"/>
-                <w:color w:val="000000"/>
-              </w:rPr>
-              <w:t>10</w:t>
-            </w:r>
-          </w:p>
-        </w:tc>
-      </w:tr>
-      <w:tr>
-        <w:tc>
-          <w:tcPr>
-            <w:tcW w:w="1526" w:type="dxa"/>
-          </w:tcPr>
-          <w:p>
-            <w:pPr>
-              <w:jc w:val="right"/>
-            </w:pPr>
-            <w:r>
-              <w:t>9</w:t>
-            </w:r>
-          </w:p>
-        </w:tc>
-        <w:tc>
-          <w:tcPr>
-            <w:tcW w:w="1417" w:type="dxa"/>
-          </w:tcPr>
-          <w:p>
-            <w:pPr>
-              <w:jc w:val="right"/>
-            </w:pPr>
-            <w:r>
-              <w:t>-</w:t>
-            </w:r>
-            <w:r>
-              <w:t>4</w:t>
-            </w:r>
-          </w:p>
-        </w:tc>
-        <w:tc>
-          <w:tcPr>
-            <w:tcW w:w="2127" w:type="dxa"/>
-          </w:tcPr>
-          <w:p>
-            <w:r>
-              <w:t>4.017000e-03</w:t>
-            </w:r>
-          </w:p>
-        </w:tc>
-        <w:tc>
-          <w:tcPr>
-            <w:tcW w:w="1842" w:type="dxa"/>
-            <w:vAlign w:val="bottom"/>
-          </w:tcPr>
-          <w:p>
-            <w:r>
-              <w:rPr>
-                <w:rFonts w:eastAsia="Times New Roman" w:cs="Times New Roman"/>
-                <w:color w:val="000000"/>
-              </w:rPr>
-              <w:t>266</w:t>
-            </w:r>
-          </w:p>
-        </w:tc>
-        <w:tc>
-          <w:tcPr>
-            <w:tcW w:w="1944" w:type="dxa"/>
-            <w:vAlign w:val="bottom"/>
-          </w:tcPr>
-          <w:p>
-            <w:r>
-              <w:rPr>
-                <w:rFonts w:eastAsia="Times New Roman" w:cs="Times New Roman"/>
-                <w:color w:val="000000"/>
-              </w:rPr>
-              <w:t>40</w:t>
-            </w:r>
-          </w:p>
-        </w:tc>
-      </w:tr>
-      <w:tr>
-        <w:tc>
-          <w:tcPr>
-            <w:tcW w:w="1526" w:type="dxa"/>
-          </w:tcPr>
-          <w:p>
-            <w:pPr>
-              <w:jc w:val="right"/>
-            </w:pPr>
-            <w:r>
-              <w:t>10</w:t>
+              <w:t>2.850111e+00</w:t>
+            </w:r>
+          </w:p>
+        </w:tc>
+        <w:tc>
+          <w:tcPr>
+            <w:tcW w:w="1842" w:type="dxa"/>
+            <w:vAlign w:val="bottom"/>
+          </w:tcPr>
+          <w:p>
+            <w:r>
+              <w:rPr>
+                <w:rFonts w:eastAsia="Times New Roman" w:cs="Times New Roman"/>
+                <w:color w:val="000000"/>
+              </w:rPr>
+              <w:t>7976</w:t>
+            </w:r>
+          </w:p>
+        </w:tc>
+        <w:tc>
+          <w:tcPr>
+            <w:tcW w:w="1944" w:type="dxa"/>
+            <w:vAlign w:val="bottom"/>
+          </w:tcPr>
+          <w:p>
+            <w:r>
+              <w:rPr>
+                <w:rFonts w:eastAsia="Times New Roman" w:cs="Times New Roman"/>
+                <w:color w:val="000000"/>
+              </w:rPr>
+              <w:t>1350</w:t>
+            </w:r>
+          </w:p>
+        </w:tc>
+      </w:tr>
+      <w:tr>
+        <w:tc>
+          <w:tcPr>
+            <w:tcW w:w="1526" w:type="dxa"/>
+          </w:tcPr>
+          <w:p>
+            <w:pPr>
+              <w:jc w:val="right"/>
+            </w:pPr>
+            <w:r>
+              <w:t>17</w:t>
             </w:r>
           </w:p>
         </w:tc>
@@ -3905,123 +4454,52 @@
           </w:tcPr>
           <w:p>
             <w:r>
-              <w:t>4.017000e-03</w:t>
-            </w:r>
-          </w:p>
-        </w:tc>
-        <w:tc>
-          <w:tcPr>
-            <w:tcW w:w="1842" w:type="dxa"/>
-            <w:vAlign w:val="bottom"/>
-          </w:tcPr>
-          <w:p>
-            <w:r>
-              <w:rPr>
-                <w:rFonts w:eastAsia="Times New Roman" w:cs="Times New Roman"/>
-                <w:color w:val="000000"/>
-              </w:rPr>
-              <w:t>343</w:t>
-            </w:r>
-          </w:p>
-        </w:tc>
-        <w:tc>
-          <w:tcPr>
-            <w:tcW w:w="1944" w:type="dxa"/>
-            <w:vAlign w:val="bottom"/>
-          </w:tcPr>
-          <w:p>
-            <w:r>
-              <w:rPr>
-                <w:rFonts w:eastAsia="Times New Roman" w:cs="Times New Roman"/>
-                <w:color w:val="000000"/>
-              </w:rPr>
-              <w:t>50</w:t>
-            </w:r>
-          </w:p>
-        </w:tc>
-      </w:tr>
-      <w:tr>
-        <w:tc>
-          <w:tcPr>
-            <w:tcW w:w="1526" w:type="dxa"/>
-          </w:tcPr>
-          <w:p>
-            <w:pPr>
-              <w:jc w:val="right"/>
-            </w:pPr>
-            <w:r>
-              <w:t>11</w:t>
-            </w:r>
-          </w:p>
-        </w:tc>
-        <w:tc>
-          <w:tcPr>
-            <w:tcW w:w="1417" w:type="dxa"/>
-          </w:tcPr>
-          <w:p>
-            <w:pPr>
-              <w:jc w:val="right"/>
-            </w:pPr>
-            <w:r>
-              <w:t>-</w:t>
-            </w:r>
-            <w:r>
-              <w:t>4</w:t>
-            </w:r>
-          </w:p>
-        </w:tc>
-        <w:tc>
-          <w:tcPr>
-            <w:tcW w:w="2127" w:type="dxa"/>
-          </w:tcPr>
-          <w:p>
-            <w:r>
-              <w:t>1.047900e-02</w:t>
-            </w:r>
-          </w:p>
-        </w:tc>
-        <w:tc>
-          <w:tcPr>
-            <w:tcW w:w="1842" w:type="dxa"/>
-            <w:vAlign w:val="bottom"/>
-          </w:tcPr>
-          <w:p>
-            <w:r>
-              <w:rPr>
-                <w:rFonts w:eastAsia="Times New Roman" w:cs="Times New Roman"/>
-                <w:color w:val="000000"/>
-              </w:rPr>
-              <w:t>421</w:t>
-            </w:r>
-          </w:p>
-        </w:tc>
-        <w:tc>
-          <w:tcPr>
-            <w:tcW w:w="1944" w:type="dxa"/>
-            <w:vAlign w:val="bottom"/>
-          </w:tcPr>
-          <w:p>
-            <w:r>
-              <w:rPr>
-                <w:rFonts w:eastAsia="Times New Roman" w:cs="Times New Roman"/>
-                <w:color w:val="000000"/>
-              </w:rPr>
-              <w:t>61</w:t>
-            </w:r>
-          </w:p>
-        </w:tc>
-      </w:tr>
-      <w:tr>
-        <w:tc>
-          <w:tcPr>
-            <w:tcW w:w="1526" w:type="dxa"/>
-          </w:tcPr>
-          <w:p>
-            <w:pPr>
-              <w:jc w:val="right"/>
-            </w:pPr>
-            <w:r>
-              <w:t>12</w:t>
+              <w:t>4.777300e+00</w:t>
+            </w:r>
+          </w:p>
+        </w:tc>
+        <w:tc>
+          <w:tcPr>
+            <w:tcW w:w="1842" w:type="dxa"/>
+            <w:vAlign w:val="bottom"/>
+          </w:tcPr>
+          <w:p>
+            <w:r>
+              <w:rPr>
+                <w:rFonts w:eastAsia="Times New Roman" w:cs="Times New Roman"/>
+                <w:color w:val="000000"/>
+              </w:rPr>
+              <w:t>9265</w:t>
+            </w:r>
+          </w:p>
+        </w:tc>
+        <w:tc>
+          <w:tcPr>
+            <w:tcW w:w="1944" w:type="dxa"/>
+            <w:vAlign w:val="bottom"/>
+          </w:tcPr>
+          <w:p>
+            <w:r>
+              <w:rPr>
+                <w:rFonts w:eastAsia="Times New Roman" w:cs="Times New Roman"/>
+                <w:color w:val="000000"/>
+              </w:rPr>
+              <w:t>1518</w:t>
+            </w:r>
+          </w:p>
+        </w:tc>
+      </w:tr>
+      <w:tr>
+        <w:tc>
+          <w:tcPr>
+            <w:tcW w:w="1526" w:type="dxa"/>
+          </w:tcPr>
+          <w:p>
+            <w:pPr>
+              <w:jc w:val="right"/>
+            </w:pPr>
+            <w:r>
+              <w:t>18</w:t>
             </w:r>
           </w:p>
         </w:tc>
@@ -4043,124 +4521,62 @@
             <w:tcW w:w="2127" w:type="dxa"/>
           </w:tcPr>
           <w:p>
-            <w:r>
-              <w:t>2.349500e-02</w:t>
-            </w:r>
-          </w:p>
-        </w:tc>
-        <w:tc>
-          <w:tcPr>
-            <w:tcW w:w="1842" w:type="dxa"/>
-            <w:vAlign w:val="bottom"/>
-          </w:tcPr>
-          <w:p>
-            <w:r>
-              <w:rPr>
-                <w:rFonts w:eastAsia="Times New Roman" w:cs="Times New Roman"/>
-                <w:color w:val="000000"/>
-              </w:rPr>
-              <w:t>955</w:t>
-            </w:r>
-          </w:p>
-        </w:tc>
-        <w:tc>
-          <w:tcPr>
-            <w:tcW w:w="1944" w:type="dxa"/>
-            <w:vAlign w:val="bottom"/>
-          </w:tcPr>
-          <w:p>
-            <w:r>
-              <w:rPr>
-                <w:rFonts w:eastAsia="Times New Roman" w:cs="Times New Roman"/>
-                <w:color w:val="000000"/>
-              </w:rPr>
-              <w:t>147</w:t>
-            </w:r>
-          </w:p>
-        </w:tc>
-      </w:tr>
-      <w:tr>
-        <w:tc>
-          <w:tcPr>
-            <w:tcW w:w="1526" w:type="dxa"/>
-          </w:tcPr>
-          <w:p>
-            <w:pPr>
-              <w:jc w:val="right"/>
-            </w:pPr>
-            <w:r>
-              <w:t>13</w:t>
-            </w:r>
-          </w:p>
-        </w:tc>
-        <w:tc>
-          <w:tcPr>
-            <w:tcW w:w="1417" w:type="dxa"/>
-          </w:tcPr>
-          <w:p>
-            <w:pPr>
-              <w:jc w:val="right"/>
-            </w:pPr>
-            <w:r>
-              <w:t>-</w:t>
-            </w:r>
-            <w:r>
-              <w:t>4</w:t>
-            </w:r>
-          </w:p>
-        </w:tc>
-        <w:tc>
-          <w:tcPr>
-            <w:tcW w:w="2127" w:type="dxa"/>
-          </w:tcPr>
-          <w:p>
-            <w:r>
-              <w:t>2.319760e-01</w:t>
-            </w:r>
-          </w:p>
-        </w:tc>
-        <w:tc>
-          <w:tcPr>
-            <w:tcW w:w="1842" w:type="dxa"/>
-            <w:vAlign w:val="bottom"/>
-          </w:tcPr>
-          <w:p>
-            <w:r>
-              <w:rPr>
-                <w:rFonts w:eastAsia="Times New Roman" w:cs="Times New Roman"/>
-                <w:color w:val="000000"/>
-              </w:rPr>
-              <w:t>2388</w:t>
-            </w:r>
-          </w:p>
-        </w:tc>
-        <w:tc>
-          <w:tcPr>
-            <w:tcW w:w="1944" w:type="dxa"/>
-            <w:vAlign w:val="bottom"/>
-          </w:tcPr>
-          <w:p>
-            <w:r>
-              <w:rPr>
-                <w:rFonts w:eastAsia="Times New Roman" w:cs="Times New Roman"/>
-                <w:color w:val="000000"/>
-              </w:rPr>
-              <w:t>389</w:t>
-            </w:r>
-          </w:p>
-        </w:tc>
-      </w:tr>
-      <w:tr>
-        <w:tc>
-          <w:tcPr>
-            <w:tcW w:w="1526" w:type="dxa"/>
-          </w:tcPr>
-          <w:p>
-            <w:pPr>
-              <w:jc w:val="right"/>
-            </w:pPr>
-            <w:r>
-              <w:t>14</w:t>
+            <w:pPr>
+              <w:jc w:val="both"/>
+            </w:pPr>
+            <w:r>
+              <w:t>6.449998e+01</w:t>
+            </w:r>
+          </w:p>
+        </w:tc>
+        <w:tc>
+          <w:tcPr>
+            <w:tcW w:w="1842" w:type="dxa"/>
+            <w:vAlign w:val="bottom"/>
+          </w:tcPr>
+          <w:p>
+            <w:pPr>
+              <w:jc w:val="both"/>
+            </w:pPr>
+            <w:r>
+              <w:rPr>
+                <w:rFonts w:eastAsia="Times New Roman" w:cs="Times New Roman"/>
+                <w:color w:val="000000"/>
+              </w:rPr>
+              <w:t>56554</w:t>
+            </w:r>
+          </w:p>
+        </w:tc>
+        <w:tc>
+          <w:tcPr>
+            <w:tcW w:w="1944" w:type="dxa"/>
+            <w:vAlign w:val="bottom"/>
+          </w:tcPr>
+          <w:p>
+            <w:pPr>
+              <w:jc w:val="both"/>
+            </w:pPr>
+            <w:r>
+              <w:rPr>
+                <w:rFonts w:eastAsia="Times New Roman" w:cs="Times New Roman"/>
+                <w:color w:val="000000"/>
+              </w:rPr>
+              <w:t>9556</w:t>
+            </w:r>
+          </w:p>
+        </w:tc>
+      </w:tr>
+      <w:tr>
+        <w:tc>
+          <w:tcPr>
+            <w:tcW w:w="1526" w:type="dxa"/>
+          </w:tcPr>
+          <w:p>
+            <w:pPr>
+              <w:jc w:val="right"/>
+            </w:pPr>
+            <w:r>
+              <w:t>19</w:t>
             </w:r>
           </w:p>
         </w:tc>
@@ -4182,124 +4598,62 @@
             <w:tcW w:w="2127" w:type="dxa"/>
           </w:tcPr>
           <w:p>
-            <w:r>
-              <w:t>2.939610e-01</w:t>
-            </w:r>
-          </w:p>
-        </w:tc>
-        <w:tc>
-          <w:tcPr>
-            <w:tcW w:w="1842" w:type="dxa"/>
-            <w:vAlign w:val="bottom"/>
-          </w:tcPr>
-          <w:p>
-            <w:r>
-              <w:rPr>
-                <w:rFonts w:eastAsia="Times New Roman" w:cs="Times New Roman"/>
-                <w:color w:val="000000"/>
-              </w:rPr>
-              <w:t>2934</w:t>
-            </w:r>
-          </w:p>
-        </w:tc>
-        <w:tc>
-          <w:tcPr>
-            <w:tcW w:w="1944" w:type="dxa"/>
-            <w:vAlign w:val="bottom"/>
-          </w:tcPr>
-          <w:p>
-            <w:r>
-              <w:rPr>
-                <w:rFonts w:eastAsia="Times New Roman" w:cs="Times New Roman"/>
-                <w:color w:val="000000"/>
-              </w:rPr>
-              <w:t>473</w:t>
-            </w:r>
-          </w:p>
-        </w:tc>
-      </w:tr>
-      <w:tr>
-        <w:tc>
-          <w:tcPr>
-            <w:tcW w:w="1526" w:type="dxa"/>
-          </w:tcPr>
-          <w:p>
-            <w:pPr>
-              <w:jc w:val="right"/>
-            </w:pPr>
-            <w:r>
-              <w:t>15</w:t>
-            </w:r>
-          </w:p>
-        </w:tc>
-        <w:tc>
-          <w:tcPr>
-            <w:tcW w:w="1417" w:type="dxa"/>
-          </w:tcPr>
-          <w:p>
-            <w:pPr>
-              <w:jc w:val="right"/>
-            </w:pPr>
-            <w:r>
-              <w:t>-</w:t>
-            </w:r>
-            <w:r>
-              <w:t>4</w:t>
-            </w:r>
-          </w:p>
-        </w:tc>
-        <w:tc>
-          <w:tcPr>
-            <w:tcW w:w="2127" w:type="dxa"/>
-          </w:tcPr>
-          <w:p>
-            <w:r>
-              <w:t>5.936100e-01</w:t>
-            </w:r>
-          </w:p>
-        </w:tc>
-        <w:tc>
-          <w:tcPr>
-            <w:tcW w:w="1842" w:type="dxa"/>
-            <w:vAlign w:val="bottom"/>
-          </w:tcPr>
-          <w:p>
-            <w:r>
-              <w:rPr>
-                <w:rFonts w:eastAsia="Times New Roman" w:cs="Times New Roman"/>
-                <w:color w:val="000000"/>
-              </w:rPr>
-              <w:t>3601</w:t>
-            </w:r>
-          </w:p>
-        </w:tc>
-        <w:tc>
-          <w:tcPr>
-            <w:tcW w:w="1944" w:type="dxa"/>
-            <w:vAlign w:val="bottom"/>
-          </w:tcPr>
-          <w:p>
-            <w:r>
-              <w:rPr>
-                <w:rFonts w:eastAsia="Times New Roman" w:cs="Times New Roman"/>
-                <w:color w:val="000000"/>
-              </w:rPr>
-              <w:t>548</w:t>
-            </w:r>
-          </w:p>
-        </w:tc>
-      </w:tr>
-      <w:tr>
-        <w:tc>
-          <w:tcPr>
-            <w:tcW w:w="1526" w:type="dxa"/>
-          </w:tcPr>
-          <w:p>
-            <w:pPr>
-              <w:jc w:val="right"/>
-            </w:pPr>
-            <w:r>
-              <w:t>16</w:t>
+            <w:pPr>
+              <w:jc w:val="both"/>
+            </w:pPr>
+            <w:r>
+              <w:t>9.597829e+01</w:t>
+            </w:r>
+          </w:p>
+        </w:tc>
+        <w:tc>
+          <w:tcPr>
+            <w:tcW w:w="1842" w:type="dxa"/>
+            <w:vAlign w:val="bottom"/>
+          </w:tcPr>
+          <w:p>
+            <w:pPr>
+              <w:jc w:val="both"/>
+            </w:pPr>
+            <w:r>
+              <w:rPr>
+                <w:rFonts w:eastAsia="Times New Roman" w:cs="Times New Roman"/>
+                <w:color w:val="000000"/>
+              </w:rPr>
+              <w:t>120922</w:t>
+            </w:r>
+          </w:p>
+        </w:tc>
+        <w:tc>
+          <w:tcPr>
+            <w:tcW w:w="1944" w:type="dxa"/>
+            <w:vAlign w:val="bottom"/>
+          </w:tcPr>
+          <w:p>
+            <w:pPr>
+              <w:jc w:val="both"/>
+            </w:pPr>
+            <w:r>
+              <w:rPr>
+                <w:rFonts w:eastAsia="Times New Roman" w:cs="Times New Roman"/>
+                <w:color w:val="000000"/>
+              </w:rPr>
+              <w:t>20118</w:t>
+            </w:r>
+          </w:p>
+        </w:tc>
+      </w:tr>
+      <w:tr>
+        <w:tc>
+          <w:tcPr>
+            <w:tcW w:w="1526" w:type="dxa"/>
+          </w:tcPr>
+          <w:p>
+            <w:pPr>
+              <w:jc w:val="right"/>
+            </w:pPr>
+            <w:r>
+              <w:t>20</w:t>
             </w:r>
           </w:p>
         </w:tc>
@@ -4321,302 +4675,6 @@
             <w:tcW w:w="2127" w:type="dxa"/>
           </w:tcPr>
           <w:p>
-            <w:r>
-              <w:t>2.850111e+00</w:t>
-            </w:r>
-          </w:p>
-        </w:tc>
-        <w:tc>
-          <w:tcPr>
-            <w:tcW w:w="1842" w:type="dxa"/>
-            <w:vAlign w:val="bottom"/>
-          </w:tcPr>
-          <w:p>
-            <w:r>
-              <w:rPr>
-                <w:rFonts w:eastAsia="Times New Roman" w:cs="Times New Roman"/>
-                <w:color w:val="000000"/>
-              </w:rPr>
-              <w:t>7976</w:t>
-            </w:r>
-          </w:p>
-        </w:tc>
-        <w:tc>
-          <w:tcPr>
-            <w:tcW w:w="1944" w:type="dxa"/>
-            <w:vAlign w:val="bottom"/>
-          </w:tcPr>
-          <w:p>
-            <w:r>
-              <w:rPr>
-                <w:rFonts w:eastAsia="Times New Roman" w:cs="Times New Roman"/>
-                <w:color w:val="000000"/>
-              </w:rPr>
-              <w:t>1350</w:t>
-            </w:r>
-          </w:p>
-        </w:tc>
-      </w:tr>
-      <w:tr>
-        <w:tc>
-          <w:tcPr>
-            <w:tcW w:w="1526" w:type="dxa"/>
-          </w:tcPr>
-          <w:p>
-            <w:pPr>
-              <w:jc w:val="right"/>
-            </w:pPr>
-            <w:r>
-              <w:t>17</w:t>
-            </w:r>
-          </w:p>
-        </w:tc>
-        <w:tc>
-          <w:tcPr>
-            <w:tcW w:w="1417" w:type="dxa"/>
-          </w:tcPr>
-          <w:p>
-            <w:pPr>
-              <w:jc w:val="right"/>
-            </w:pPr>
-            <w:r>
-              <w:t>-</w:t>
-            </w:r>
-            <w:r>
-              <w:t>4</w:t>
-            </w:r>
-          </w:p>
-        </w:tc>
-        <w:tc>
-          <w:tcPr>
-            <w:tcW w:w="2127" w:type="dxa"/>
-          </w:tcPr>
-          <w:p>
-            <w:r>
-              <w:t>4.777300e+00</w:t>
-            </w:r>
-          </w:p>
-        </w:tc>
-        <w:tc>
-          <w:tcPr>
-            <w:tcW w:w="1842" w:type="dxa"/>
-            <w:vAlign w:val="bottom"/>
-          </w:tcPr>
-          <w:p>
-            <w:r>
-              <w:rPr>
-                <w:rFonts w:eastAsia="Times New Roman" w:cs="Times New Roman"/>
-                <w:color w:val="000000"/>
-              </w:rPr>
-              <w:t>9265</w:t>
-            </w:r>
-          </w:p>
-        </w:tc>
-        <w:tc>
-          <w:tcPr>
-            <w:tcW w:w="1944" w:type="dxa"/>
-            <w:vAlign w:val="bottom"/>
-          </w:tcPr>
-          <w:p>
-            <w:r>
-              <w:rPr>
-                <w:rFonts w:eastAsia="Times New Roman" w:cs="Times New Roman"/>
-                <w:color w:val="000000"/>
-              </w:rPr>
-              <w:t>1518</w:t>
-            </w:r>
-          </w:p>
-        </w:tc>
-      </w:tr>
-      <w:tr>
-        <w:tc>
-          <w:tcPr>
-            <w:tcW w:w="1526" w:type="dxa"/>
-          </w:tcPr>
-          <w:p>
-            <w:pPr>
-              <w:jc w:val="right"/>
-            </w:pPr>
-            <w:r>
-              <w:t>18</w:t>
-            </w:r>
-          </w:p>
-        </w:tc>
-        <w:tc>
-          <w:tcPr>
-            <w:tcW w:w="1417" w:type="dxa"/>
-          </w:tcPr>
-          <w:p>
-            <w:pPr>
-              <w:jc w:val="right"/>
-            </w:pPr>
-            <w:r>
-              <w:t>-4</w:t>
-            </w:r>
-          </w:p>
-        </w:tc>
-        <w:tc>
-          <w:tcPr>
-            <w:tcW w:w="2127" w:type="dxa"/>
-          </w:tcPr>
-          <w:p>
-            <w:pPr>
-              <w:jc w:val="both"/>
-            </w:pPr>
-            <w:r>
-              <w:t>6.449998e+01</w:t>
-            </w:r>
-          </w:p>
-        </w:tc>
-        <w:tc>
-          <w:tcPr>
-            <w:tcW w:w="1842" w:type="dxa"/>
-            <w:vAlign w:val="bottom"/>
-          </w:tcPr>
-          <w:p>
-            <w:pPr>
-              <w:jc w:val="both"/>
-            </w:pPr>
-            <w:r>
-              <w:rPr>
-                <w:rFonts w:eastAsia="Times New Roman" w:cs="Times New Roman"/>
-                <w:color w:val="000000"/>
-              </w:rPr>
-              <w:t>56554</w:t>
-            </w:r>
-          </w:p>
-        </w:tc>
-        <w:tc>
-          <w:tcPr>
-            <w:tcW w:w="1944" w:type="dxa"/>
-            <w:vAlign w:val="bottom"/>
-          </w:tcPr>
-          <w:p>
-            <w:pPr>
-              <w:jc w:val="both"/>
-            </w:pPr>
-            <w:r>
-              <w:rPr>
-                <w:rFonts w:eastAsia="Times New Roman" w:cs="Times New Roman"/>
-                <w:color w:val="000000"/>
-              </w:rPr>
-              <w:t>9556</w:t>
-            </w:r>
-          </w:p>
-        </w:tc>
-      </w:tr>
-      <w:tr>
-        <w:tc>
-          <w:tcPr>
-            <w:tcW w:w="1526" w:type="dxa"/>
-          </w:tcPr>
-          <w:p>
-            <w:pPr>
-              <w:jc w:val="right"/>
-            </w:pPr>
-            <w:r>
-              <w:t>19</w:t>
-            </w:r>
-          </w:p>
-        </w:tc>
-        <w:tc>
-          <w:tcPr>
-            <w:tcW w:w="1417" w:type="dxa"/>
-          </w:tcPr>
-          <w:p>
-            <w:pPr>
-              <w:jc w:val="right"/>
-            </w:pPr>
-            <w:r>
-              <w:t>-</w:t>
-            </w:r>
-            <w:r>
-              <w:t>4</w:t>
-            </w:r>
-          </w:p>
-        </w:tc>
-        <w:tc>
-          <w:tcPr>
-            <w:tcW w:w="2127" w:type="dxa"/>
-          </w:tcPr>
-          <w:p>
-            <w:pPr>
-              <w:jc w:val="both"/>
-            </w:pPr>
-            <w:r>
-              <w:t>9.597829e+01</w:t>
-            </w:r>
-          </w:p>
-        </w:tc>
-        <w:tc>
-          <w:tcPr>
-            <w:tcW w:w="1842" w:type="dxa"/>
-            <w:vAlign w:val="bottom"/>
-          </w:tcPr>
-          <w:p>
-            <w:pPr>
-              <w:jc w:val="both"/>
-            </w:pPr>
-            <w:r>
-              <w:rPr>
-                <w:rFonts w:eastAsia="Times New Roman" w:cs="Times New Roman"/>
-                <w:color w:val="000000"/>
-              </w:rPr>
-              <w:t>120922</w:t>
-            </w:r>
-          </w:p>
-        </w:tc>
-        <w:tc>
-          <w:tcPr>
-            <w:tcW w:w="1944" w:type="dxa"/>
-            <w:vAlign w:val="bottom"/>
-          </w:tcPr>
-          <w:p>
-            <w:pPr>
-              <w:jc w:val="both"/>
-            </w:pPr>
-            <w:r>
-              <w:rPr>
-                <w:rFonts w:eastAsia="Times New Roman" w:cs="Times New Roman"/>
-                <w:color w:val="000000"/>
-              </w:rPr>
-              <w:t>20118</w:t>
-            </w:r>
-          </w:p>
-        </w:tc>
-      </w:tr>
-      <w:tr>
-        <w:tc>
-          <w:tcPr>
-            <w:tcW w:w="1526" w:type="dxa"/>
-          </w:tcPr>
-          <w:p>
-            <w:pPr>
-              <w:jc w:val="right"/>
-            </w:pPr>
-            <w:r>
-              <w:t>20</w:t>
-            </w:r>
-          </w:p>
-        </w:tc>
-        <w:tc>
-          <w:tcPr>
-            <w:tcW w:w="1417" w:type="dxa"/>
-          </w:tcPr>
-          <w:p>
-            <w:pPr>
-              <w:jc w:val="right"/>
-            </w:pPr>
-            <w:r>
-              <w:t>-4</w:t>
-            </w:r>
-          </w:p>
-        </w:tc>
-        <w:tc>
-          <w:tcPr>
-            <w:tcW w:w="2127" w:type="dxa"/>
-          </w:tcPr>
-          <w:p>
             <w:pPr>
               <w:jc w:val="both"/>
             </w:pPr>
@@ -4663,6 +4721,23 @@
         </w:tc>
       </w:tr>
     </w:tbl>
+    <w:p>
+      <w:pPr>
+        <w:jc w:val="both"/>
+      </w:pPr>
+    </w:p>
+    <w:p>
+      <w:pPr>
+        <w:ind w:firstLine="720"/>
+        <w:jc w:val="both"/>
+      </w:pPr>
+      <w:r>
+        <w:t>Para el algoritmo Scout, el número de nodos generados y expandidos disminuye notoriamente, debido al chequeo previo que se realiza para conocer si vale o no la pena buscar por una rama, o es mejor simplemente podarla. Los valores de todos los niveles siempre es el mismo (-4) puesto que éste algoritmo no cambia el signo dependiendo del jugador, simplemente de</w:t>
+      </w:r>
+      <w:r>
+        <w:t>vuelve el valor máximo o mínimo.</w:t>
+      </w:r>
+    </w:p>
     <w:p>
       <w:pPr>
         <w:jc w:val="both"/>
@@ -4681,12 +4756,14 @@
       <w:r>
         <w:t xml:space="preserve"> </w:t>
       </w:r>
+      <w:proofErr w:type="spellStart"/>
       <w:r>
         <w:rPr>
           <w:b/>
         </w:rPr>
         <w:t>Negascout</w:t>
       </w:r>
+      <w:proofErr w:type="spellEnd"/>
     </w:p>
     <w:p>
       <w:pPr>
@@ -4815,7 +4892,7 @@
           </w:tcPr>
           <w:p>
             <w:r>
-              <w:t>1e-05</w:t>
+              <w:t>3e-06</w:t>
             </w:r>
           </w:p>
         </w:tc>
@@ -4883,6 +4960,142 @@
           </w:tcPr>
           <w:p>
             <w:r>
+              <w:t>4.000000e-06</w:t>
+            </w:r>
+          </w:p>
+        </w:tc>
+        <w:tc>
+          <w:tcPr>
+            <w:tcW w:w="1842" w:type="dxa"/>
+            <w:vAlign w:val="bottom"/>
+          </w:tcPr>
+          <w:p>
+            <w:r>
+              <w:rPr>
+                <w:rFonts w:eastAsia="Times New Roman" w:cs="Times New Roman"/>
+                <w:color w:val="000000"/>
+              </w:rPr>
+              <w:t>1</w:t>
+            </w:r>
+          </w:p>
+        </w:tc>
+        <w:tc>
+          <w:tcPr>
+            <w:tcW w:w="1944" w:type="dxa"/>
+            <w:vAlign w:val="bottom"/>
+          </w:tcPr>
+          <w:p>
+            <w:r>
+              <w:rPr>
+                <w:rFonts w:eastAsia="Times New Roman" w:cs="Times New Roman"/>
+                <w:color w:val="000000"/>
+              </w:rPr>
+              <w:t>1</w:t>
+            </w:r>
+          </w:p>
+        </w:tc>
+      </w:tr>
+      <w:tr>
+        <w:tc>
+          <w:tcPr>
+            <w:tcW w:w="1526" w:type="dxa"/>
+          </w:tcPr>
+          <w:p>
+            <w:pPr>
+              <w:jc w:val="right"/>
+            </w:pPr>
+            <w:r>
+              <w:t>2</w:t>
+            </w:r>
+          </w:p>
+        </w:tc>
+        <w:tc>
+          <w:tcPr>
+            <w:tcW w:w="1417" w:type="dxa"/>
+          </w:tcPr>
+          <w:p>
+            <w:pPr>
+              <w:jc w:val="right"/>
+            </w:pPr>
+            <w:r>
+              <w:t>-4</w:t>
+            </w:r>
+          </w:p>
+        </w:tc>
+        <w:tc>
+          <w:tcPr>
+            <w:tcW w:w="2127" w:type="dxa"/>
+          </w:tcPr>
+          <w:p>
+            <w:r>
+              <w:t>1.100000e-05</w:t>
+            </w:r>
+          </w:p>
+        </w:tc>
+        <w:tc>
+          <w:tcPr>
+            <w:tcW w:w="1842" w:type="dxa"/>
+            <w:vAlign w:val="bottom"/>
+          </w:tcPr>
+          <w:p>
+            <w:r>
+              <w:rPr>
+                <w:rFonts w:eastAsia="Times New Roman" w:cs="Times New Roman"/>
+                <w:color w:val="000000"/>
+              </w:rPr>
+              <w:t>4</w:t>
+            </w:r>
+          </w:p>
+        </w:tc>
+        <w:tc>
+          <w:tcPr>
+            <w:tcW w:w="1944" w:type="dxa"/>
+            <w:vAlign w:val="bottom"/>
+          </w:tcPr>
+          <w:p>
+            <w:r>
+              <w:rPr>
+                <w:rFonts w:eastAsia="Times New Roman" w:cs="Times New Roman"/>
+                <w:color w:val="000000"/>
+              </w:rPr>
+              <w:t>2</w:t>
+            </w:r>
+          </w:p>
+        </w:tc>
+      </w:tr>
+      <w:tr>
+        <w:tc>
+          <w:tcPr>
+            <w:tcW w:w="1526" w:type="dxa"/>
+          </w:tcPr>
+          <w:p>
+            <w:pPr>
+              <w:jc w:val="right"/>
+            </w:pPr>
+            <w:r>
+              <w:t>3</w:t>
+            </w:r>
+          </w:p>
+        </w:tc>
+        <w:tc>
+          <w:tcPr>
+            <w:tcW w:w="1417" w:type="dxa"/>
+          </w:tcPr>
+          <w:p>
+            <w:pPr>
+              <w:jc w:val="right"/>
+            </w:pPr>
+            <w:r>
+              <w:t>4</w:t>
+            </w:r>
+          </w:p>
+        </w:tc>
+        <w:tc>
+          <w:tcPr>
+            <w:tcW w:w="2127" w:type="dxa"/>
+          </w:tcPr>
+          <w:p>
+            <w:r>
               <w:t>8.000000e-06</w:t>
             </w:r>
           </w:p>
@@ -4898,40 +5111,40 @@
                 <w:rFonts w:eastAsia="Times New Roman" w:cs="Times New Roman"/>
                 <w:color w:val="000000"/>
               </w:rPr>
-              <w:t>1</w:t>
-            </w:r>
-          </w:p>
-        </w:tc>
-        <w:tc>
-          <w:tcPr>
-            <w:tcW w:w="1944" w:type="dxa"/>
-            <w:vAlign w:val="bottom"/>
-          </w:tcPr>
-          <w:p>
-            <w:r>
-              <w:rPr>
-                <w:rFonts w:eastAsia="Times New Roman" w:cs="Times New Roman"/>
-                <w:color w:val="000000"/>
-              </w:rPr>
-              <w:t>1</w:t>
-            </w:r>
-          </w:p>
-        </w:tc>
-      </w:tr>
-      <w:tr>
-        <w:tc>
-          <w:tcPr>
-            <w:tcW w:w="1526" w:type="dxa"/>
-          </w:tcPr>
-          <w:p>
-            <w:pPr>
-              <w:jc w:val="right"/>
-            </w:pPr>
-            <w:r>
+              <w:t>4</w:t>
+            </w:r>
+          </w:p>
+        </w:tc>
+        <w:tc>
+          <w:tcPr>
+            <w:tcW w:w="1944" w:type="dxa"/>
+            <w:vAlign w:val="bottom"/>
+          </w:tcPr>
+          <w:p>
+            <w:r>
+              <w:rPr>
+                <w:rFonts w:eastAsia="Times New Roman" w:cs="Times New Roman"/>
+                <w:color w:val="000000"/>
+              </w:rPr>
               <w:t>2</w:t>
             </w:r>
           </w:p>
         </w:tc>
+      </w:tr>
+      <w:tr>
+        <w:tc>
+          <w:tcPr>
+            <w:tcW w:w="1526" w:type="dxa"/>
+          </w:tcPr>
+          <w:p>
+            <w:pPr>
+              <w:jc w:val="right"/>
+            </w:pPr>
+            <w:r>
+              <w:t>4</w:t>
+            </w:r>
+          </w:p>
+        </w:tc>
         <w:tc>
           <w:tcPr>
             <w:tcW w:w="1417" w:type="dxa"/>
@@ -4951,52 +5164,188 @@
           </w:tcPr>
           <w:p>
             <w:r>
-              <w:t>1.500000e-05</w:t>
-            </w:r>
-          </w:p>
-        </w:tc>
-        <w:tc>
-          <w:tcPr>
-            <w:tcW w:w="1842" w:type="dxa"/>
-            <w:vAlign w:val="bottom"/>
-          </w:tcPr>
-          <w:p>
-            <w:r>
-              <w:rPr>
-                <w:rFonts w:eastAsia="Times New Roman" w:cs="Times New Roman"/>
-                <w:color w:val="000000"/>
-              </w:rPr>
+              <w:t>2.900000e-05</w:t>
+            </w:r>
+          </w:p>
+        </w:tc>
+        <w:tc>
+          <w:tcPr>
+            <w:tcW w:w="1842" w:type="dxa"/>
+            <w:vAlign w:val="bottom"/>
+          </w:tcPr>
+          <w:p>
+            <w:r>
+              <w:rPr>
+                <w:rFonts w:eastAsia="Times New Roman" w:cs="Times New Roman"/>
+                <w:color w:val="000000"/>
+              </w:rPr>
+              <w:t>15</w:t>
+            </w:r>
+          </w:p>
+        </w:tc>
+        <w:tc>
+          <w:tcPr>
+            <w:tcW w:w="1944" w:type="dxa"/>
+            <w:vAlign w:val="bottom"/>
+          </w:tcPr>
+          <w:p>
+            <w:r>
+              <w:rPr>
+                <w:rFonts w:eastAsia="Times New Roman" w:cs="Times New Roman"/>
+                <w:color w:val="000000"/>
+              </w:rPr>
+              <w:t>6</w:t>
+            </w:r>
+          </w:p>
+        </w:tc>
+      </w:tr>
+      <w:tr>
+        <w:tc>
+          <w:tcPr>
+            <w:tcW w:w="1526" w:type="dxa"/>
+          </w:tcPr>
+          <w:p>
+            <w:pPr>
+              <w:jc w:val="right"/>
+            </w:pPr>
+            <w:r>
+              <w:t>5</w:t>
+            </w:r>
+          </w:p>
+        </w:tc>
+        <w:tc>
+          <w:tcPr>
+            <w:tcW w:w="1417" w:type="dxa"/>
+          </w:tcPr>
+          <w:p>
+            <w:pPr>
+              <w:jc w:val="right"/>
+            </w:pPr>
+            <w:r>
               <w:t>4</w:t>
             </w:r>
           </w:p>
         </w:tc>
         <w:tc>
           <w:tcPr>
-            <w:tcW w:w="1944" w:type="dxa"/>
-            <w:vAlign w:val="bottom"/>
-          </w:tcPr>
-          <w:p>
-            <w:r>
-              <w:rPr>
-                <w:rFonts w:eastAsia="Times New Roman" w:cs="Times New Roman"/>
-                <w:color w:val="000000"/>
-              </w:rPr>
-              <w:t>2</w:t>
-            </w:r>
-          </w:p>
-        </w:tc>
-      </w:tr>
-      <w:tr>
-        <w:tc>
-          <w:tcPr>
-            <w:tcW w:w="1526" w:type="dxa"/>
-          </w:tcPr>
-          <w:p>
-            <w:pPr>
-              <w:jc w:val="right"/>
-            </w:pPr>
-            <w:r>
-              <w:t>3</w:t>
+            <w:tcW w:w="2127" w:type="dxa"/>
+          </w:tcPr>
+          <w:p>
+            <w:r>
+              <w:t>2.900000e-05</w:t>
+            </w:r>
+          </w:p>
+        </w:tc>
+        <w:tc>
+          <w:tcPr>
+            <w:tcW w:w="1842" w:type="dxa"/>
+            <w:vAlign w:val="bottom"/>
+          </w:tcPr>
+          <w:p>
+            <w:r>
+              <w:rPr>
+                <w:rFonts w:eastAsia="Times New Roman" w:cs="Times New Roman"/>
+                <w:color w:val="000000"/>
+              </w:rPr>
+              <w:t>16</w:t>
+            </w:r>
+          </w:p>
+        </w:tc>
+        <w:tc>
+          <w:tcPr>
+            <w:tcW w:w="1944" w:type="dxa"/>
+            <w:vAlign w:val="bottom"/>
+          </w:tcPr>
+          <w:p>
+            <w:r>
+              <w:rPr>
+                <w:rFonts w:eastAsia="Times New Roman" w:cs="Times New Roman"/>
+                <w:color w:val="000000"/>
+              </w:rPr>
+              <w:t>6</w:t>
+            </w:r>
+          </w:p>
+        </w:tc>
+      </w:tr>
+      <w:tr>
+        <w:tc>
+          <w:tcPr>
+            <w:tcW w:w="1526" w:type="dxa"/>
+          </w:tcPr>
+          <w:p>
+            <w:pPr>
+              <w:jc w:val="right"/>
+            </w:pPr>
+            <w:r>
+              <w:t>6</w:t>
+            </w:r>
+          </w:p>
+        </w:tc>
+        <w:tc>
+          <w:tcPr>
+            <w:tcW w:w="1417" w:type="dxa"/>
+          </w:tcPr>
+          <w:p>
+            <w:pPr>
+              <w:jc w:val="right"/>
+            </w:pPr>
+            <w:r>
+              <w:t>-4</w:t>
+            </w:r>
+          </w:p>
+        </w:tc>
+        <w:tc>
+          <w:tcPr>
+            <w:tcW w:w="2127" w:type="dxa"/>
+          </w:tcPr>
+          <w:p>
+            <w:r>
+              <w:t>5.300000e-05</w:t>
+            </w:r>
+          </w:p>
+        </w:tc>
+        <w:tc>
+          <w:tcPr>
+            <w:tcW w:w="1842" w:type="dxa"/>
+            <w:vAlign w:val="bottom"/>
+          </w:tcPr>
+          <w:p>
+            <w:r>
+              <w:rPr>
+                <w:rFonts w:eastAsia="Times New Roman" w:cs="Times New Roman"/>
+                <w:color w:val="000000"/>
+              </w:rPr>
+              <w:t>27</w:t>
+            </w:r>
+          </w:p>
+        </w:tc>
+        <w:tc>
+          <w:tcPr>
+            <w:tcW w:w="1944" w:type="dxa"/>
+            <w:vAlign w:val="bottom"/>
+          </w:tcPr>
+          <w:p>
+            <w:r>
+              <w:rPr>
+                <w:rFonts w:eastAsia="Times New Roman" w:cs="Times New Roman"/>
+                <w:color w:val="000000"/>
+              </w:rPr>
+              <w:t>8</w:t>
+            </w:r>
+          </w:p>
+        </w:tc>
+      </w:tr>
+      <w:tr>
+        <w:tc>
+          <w:tcPr>
+            <w:tcW w:w="1526" w:type="dxa"/>
+          </w:tcPr>
+          <w:p>
+            <w:pPr>
+              <w:jc w:val="right"/>
+            </w:pPr>
+            <w:r>
+              <w:t>7</w:t>
             </w:r>
           </w:p>
         </w:tc>
@@ -5019,45 +5368,262 @@
           </w:tcPr>
           <w:p>
             <w:r>
-              <w:t>1.500000e-05</w:t>
-            </w:r>
-          </w:p>
-        </w:tc>
-        <w:tc>
-          <w:tcPr>
-            <w:tcW w:w="1842" w:type="dxa"/>
-            <w:vAlign w:val="bottom"/>
-          </w:tcPr>
-          <w:p>
-            <w:r>
-              <w:rPr>
-                <w:rFonts w:eastAsia="Times New Roman" w:cs="Times New Roman"/>
-                <w:color w:val="000000"/>
-              </w:rPr>
+              <w:t>1.340000e-04</w:t>
+            </w:r>
+          </w:p>
+        </w:tc>
+        <w:tc>
+          <w:tcPr>
+            <w:tcW w:w="1842" w:type="dxa"/>
+            <w:vAlign w:val="bottom"/>
+          </w:tcPr>
+          <w:p>
+            <w:r>
+              <w:rPr>
+                <w:rFonts w:eastAsia="Times New Roman" w:cs="Times New Roman"/>
+                <w:color w:val="000000"/>
+              </w:rPr>
+              <w:t>73</w:t>
+            </w:r>
+          </w:p>
+        </w:tc>
+        <w:tc>
+          <w:tcPr>
+            <w:tcW w:w="1944" w:type="dxa"/>
+            <w:vAlign w:val="bottom"/>
+          </w:tcPr>
+          <w:p>
+            <w:r>
+              <w:rPr>
+                <w:rFonts w:eastAsia="Times New Roman" w:cs="Times New Roman"/>
+                <w:color w:val="000000"/>
+              </w:rPr>
+              <w:t>20</w:t>
+            </w:r>
+          </w:p>
+        </w:tc>
+      </w:tr>
+      <w:tr>
+        <w:tc>
+          <w:tcPr>
+            <w:tcW w:w="1526" w:type="dxa"/>
+          </w:tcPr>
+          <w:p>
+            <w:pPr>
+              <w:jc w:val="right"/>
+            </w:pPr>
+            <w:r>
+              <w:t>8</w:t>
+            </w:r>
+          </w:p>
+        </w:tc>
+        <w:tc>
+          <w:tcPr>
+            <w:tcW w:w="1417" w:type="dxa"/>
+          </w:tcPr>
+          <w:p>
+            <w:pPr>
+              <w:jc w:val="right"/>
+            </w:pPr>
+            <w:r>
+              <w:t>-4</w:t>
+            </w:r>
+          </w:p>
+        </w:tc>
+        <w:tc>
+          <w:tcPr>
+            <w:tcW w:w="2127" w:type="dxa"/>
+          </w:tcPr>
+          <w:p>
+            <w:r>
+              <w:t>7.010000e-04</w:t>
+            </w:r>
+          </w:p>
+        </w:tc>
+        <w:tc>
+          <w:tcPr>
+            <w:tcW w:w="1842" w:type="dxa"/>
+            <w:vAlign w:val="bottom"/>
+          </w:tcPr>
+          <w:p>
+            <w:r>
+              <w:rPr>
+                <w:rFonts w:eastAsia="Times New Roman" w:cs="Times New Roman"/>
+                <w:color w:val="000000"/>
+              </w:rPr>
+              <w:t>341</w:t>
+            </w:r>
+          </w:p>
+        </w:tc>
+        <w:tc>
+          <w:tcPr>
+            <w:tcW w:w="1944" w:type="dxa"/>
+            <w:vAlign w:val="bottom"/>
+          </w:tcPr>
+          <w:p>
+            <w:r>
+              <w:rPr>
+                <w:rFonts w:eastAsia="Times New Roman" w:cs="Times New Roman"/>
+                <w:color w:val="000000"/>
+              </w:rPr>
+              <w:t>86</w:t>
+            </w:r>
+          </w:p>
+        </w:tc>
+      </w:tr>
+      <w:tr>
+        <w:tc>
+          <w:tcPr>
+            <w:tcW w:w="1526" w:type="dxa"/>
+          </w:tcPr>
+          <w:p>
+            <w:pPr>
+              <w:jc w:val="right"/>
+            </w:pPr>
+            <w:r>
+              <w:t>9</w:t>
+            </w:r>
+          </w:p>
+        </w:tc>
+        <w:tc>
+          <w:tcPr>
+            <w:tcW w:w="1417" w:type="dxa"/>
+          </w:tcPr>
+          <w:p>
+            <w:pPr>
+              <w:jc w:val="right"/>
+            </w:pPr>
+            <w:r>
               <w:t>4</w:t>
             </w:r>
           </w:p>
         </w:tc>
         <w:tc>
           <w:tcPr>
-            <w:tcW w:w="1944" w:type="dxa"/>
-            <w:vAlign w:val="bottom"/>
-          </w:tcPr>
-          <w:p>
-            <w:r>
-              <w:rPr>
-                <w:rFonts w:eastAsia="Times New Roman" w:cs="Times New Roman"/>
-                <w:color w:val="000000"/>
-              </w:rPr>
-              <w:t>2</w:t>
-            </w:r>
-          </w:p>
-        </w:tc>
-      </w:tr>
-      <w:tr>
-        <w:tc>
-          <w:tcPr>
-            <w:tcW w:w="1526" w:type="dxa"/>
+            <w:tcW w:w="2127" w:type="dxa"/>
+          </w:tcPr>
+          <w:p>
+            <w:r>
+              <w:t>3.118000e-03</w:t>
+            </w:r>
+          </w:p>
+        </w:tc>
+        <w:tc>
+          <w:tcPr>
+            <w:tcW w:w="1842" w:type="dxa"/>
+            <w:vAlign w:val="bottom"/>
+          </w:tcPr>
+          <w:p>
+            <w:r>
+              <w:rPr>
+                <w:rFonts w:eastAsia="Times New Roman" w:cs="Times New Roman"/>
+                <w:color w:val="000000"/>
+              </w:rPr>
+              <w:t>1481</w:t>
+            </w:r>
+          </w:p>
+        </w:tc>
+        <w:tc>
+          <w:tcPr>
+            <w:tcW w:w="1944" w:type="dxa"/>
+            <w:vAlign w:val="bottom"/>
+          </w:tcPr>
+          <w:p>
+            <w:r>
+              <w:rPr>
+                <w:rFonts w:eastAsia="Times New Roman" w:cs="Times New Roman"/>
+                <w:color w:val="000000"/>
+              </w:rPr>
+              <w:t>393</w:t>
+            </w:r>
+          </w:p>
+        </w:tc>
+      </w:tr>
+      <w:tr>
+        <w:tc>
+          <w:tcPr>
+            <w:tcW w:w="1526" w:type="dxa"/>
+          </w:tcPr>
+          <w:p>
+            <w:pPr>
+              <w:jc w:val="right"/>
+            </w:pPr>
+            <w:r>
+              <w:t>10</w:t>
+            </w:r>
+          </w:p>
+        </w:tc>
+        <w:tc>
+          <w:tcPr>
+            <w:tcW w:w="1417" w:type="dxa"/>
+          </w:tcPr>
+          <w:p>
+            <w:pPr>
+              <w:jc w:val="right"/>
+            </w:pPr>
+            <w:r>
+              <w:t>-4</w:t>
+            </w:r>
+          </w:p>
+        </w:tc>
+        <w:tc>
+          <w:tcPr>
+            <w:tcW w:w="2127" w:type="dxa"/>
+          </w:tcPr>
+          <w:p>
+            <w:r>
+              <w:t>4.347000e-03</w:t>
+            </w:r>
+          </w:p>
+        </w:tc>
+        <w:tc>
+          <w:tcPr>
+            <w:tcW w:w="1842" w:type="dxa"/>
+            <w:vAlign w:val="bottom"/>
+          </w:tcPr>
+          <w:p>
+            <w:r>
+              <w:rPr>
+                <w:rFonts w:eastAsia="Times New Roman" w:cs="Times New Roman"/>
+                <w:color w:val="000000"/>
+              </w:rPr>
+              <w:t>2176</w:t>
+            </w:r>
+          </w:p>
+        </w:tc>
+        <w:tc>
+          <w:tcPr>
+            <w:tcW w:w="1944" w:type="dxa"/>
+            <w:vAlign w:val="bottom"/>
+          </w:tcPr>
+          <w:p>
+            <w:r>
+              <w:rPr>
+                <w:rFonts w:eastAsia="Times New Roman" w:cs="Times New Roman"/>
+                <w:color w:val="000000"/>
+              </w:rPr>
+              <w:t>571</w:t>
+            </w:r>
+          </w:p>
+        </w:tc>
+      </w:tr>
+      <w:tr>
+        <w:tc>
+          <w:tcPr>
+            <w:tcW w:w="1526" w:type="dxa"/>
+          </w:tcPr>
+          <w:p>
+            <w:pPr>
+              <w:jc w:val="right"/>
+            </w:pPr>
+            <w:r>
+              <w:t>11</w:t>
+            </w:r>
+          </w:p>
+        </w:tc>
+        <w:tc>
+          <w:tcPr>
+            <w:tcW w:w="1417" w:type="dxa"/>
           </w:tcPr>
           <w:p>
             <w:pPr>
@@ -5070,6 +5636,61 @@
         </w:tc>
         <w:tc>
           <w:tcPr>
+            <w:tcW w:w="2127" w:type="dxa"/>
+          </w:tcPr>
+          <w:p>
+            <w:r>
+              <w:t>7.554000e-03</w:t>
+            </w:r>
+          </w:p>
+        </w:tc>
+        <w:tc>
+          <w:tcPr>
+            <w:tcW w:w="1842" w:type="dxa"/>
+            <w:vAlign w:val="bottom"/>
+          </w:tcPr>
+          <w:p>
+            <w:r>
+              <w:rPr>
+                <w:rFonts w:eastAsia="Times New Roman" w:cs="Times New Roman"/>
+                <w:color w:val="000000"/>
+              </w:rPr>
+              <w:t>3451</w:t>
+            </w:r>
+          </w:p>
+        </w:tc>
+        <w:tc>
+          <w:tcPr>
+            <w:tcW w:w="1944" w:type="dxa"/>
+            <w:vAlign w:val="bottom"/>
+          </w:tcPr>
+          <w:p>
+            <w:r>
+              <w:rPr>
+                <w:rFonts w:eastAsia="Times New Roman" w:cs="Times New Roman"/>
+                <w:color w:val="000000"/>
+              </w:rPr>
+              <w:t>847</w:t>
+            </w:r>
+          </w:p>
+        </w:tc>
+      </w:tr>
+      <w:tr>
+        <w:tc>
+          <w:tcPr>
+            <w:tcW w:w="1526" w:type="dxa"/>
+          </w:tcPr>
+          <w:p>
+            <w:pPr>
+              <w:jc w:val="right"/>
+            </w:pPr>
+            <w:r>
+              <w:t>12</w:t>
+            </w:r>
+          </w:p>
+        </w:tc>
+        <w:tc>
+          <w:tcPr>
             <w:tcW w:w="1417" w:type="dxa"/>
           </w:tcPr>
           <w:p>
@@ -5087,57 +5708,193 @@
           </w:tcPr>
           <w:p>
             <w:r>
-              <w:t>3.800000e-05</w:t>
-            </w:r>
-          </w:p>
-        </w:tc>
-        <w:tc>
-          <w:tcPr>
-            <w:tcW w:w="1842" w:type="dxa"/>
-            <w:vAlign w:val="bottom"/>
-          </w:tcPr>
-          <w:p>
-            <w:r>
-              <w:rPr>
-                <w:rFonts w:eastAsia="Times New Roman" w:cs="Times New Roman"/>
-                <w:color w:val="000000"/>
-              </w:rPr>
+              <w:t>2.208700e-02</w:t>
+            </w:r>
+          </w:p>
+        </w:tc>
+        <w:tc>
+          <w:tcPr>
+            <w:tcW w:w="1842" w:type="dxa"/>
+            <w:vAlign w:val="bottom"/>
+          </w:tcPr>
+          <w:p>
+            <w:r>
+              <w:rPr>
+                <w:rFonts w:eastAsia="Times New Roman" w:cs="Times New Roman"/>
+                <w:color w:val="000000"/>
+              </w:rPr>
+              <w:t>10604</w:t>
+            </w:r>
+          </w:p>
+        </w:tc>
+        <w:tc>
+          <w:tcPr>
+            <w:tcW w:w="1944" w:type="dxa"/>
+            <w:vAlign w:val="bottom"/>
+          </w:tcPr>
+          <w:p>
+            <w:r>
+              <w:rPr>
+                <w:rFonts w:eastAsia="Times New Roman" w:cs="Times New Roman"/>
+                <w:color w:val="000000"/>
+              </w:rPr>
+              <w:t>2751</w:t>
+            </w:r>
+          </w:p>
+        </w:tc>
+      </w:tr>
+      <w:tr>
+        <w:tc>
+          <w:tcPr>
+            <w:tcW w:w="1526" w:type="dxa"/>
+          </w:tcPr>
+          <w:p>
+            <w:pPr>
+              <w:jc w:val="right"/>
+            </w:pPr>
+            <w:r>
+              <w:t>13</w:t>
+            </w:r>
+          </w:p>
+        </w:tc>
+        <w:tc>
+          <w:tcPr>
+            <w:tcW w:w="1417" w:type="dxa"/>
+          </w:tcPr>
+          <w:p>
+            <w:pPr>
+              <w:jc w:val="right"/>
+            </w:pPr>
+            <w:r>
+              <w:t>4</w:t>
+            </w:r>
+          </w:p>
+        </w:tc>
+        <w:tc>
+          <w:tcPr>
+            <w:tcW w:w="2127" w:type="dxa"/>
+          </w:tcPr>
+          <w:p>
+            <w:r>
+              <w:t>8.777700e-02</w:t>
+            </w:r>
+          </w:p>
+        </w:tc>
+        <w:tc>
+          <w:tcPr>
+            <w:tcW w:w="1842" w:type="dxa"/>
+            <w:vAlign w:val="bottom"/>
+          </w:tcPr>
+          <w:p>
+            <w:r>
+              <w:rPr>
+                <w:rFonts w:eastAsia="Times New Roman" w:cs="Times New Roman"/>
+                <w:color w:val="000000"/>
+              </w:rPr>
+              <w:t>43134</w:t>
+            </w:r>
+          </w:p>
+        </w:tc>
+        <w:tc>
+          <w:tcPr>
+            <w:tcW w:w="1944" w:type="dxa"/>
+            <w:vAlign w:val="bottom"/>
+          </w:tcPr>
+          <w:p>
+            <w:r>
+              <w:rPr>
+                <w:rFonts w:eastAsia="Times New Roman" w:cs="Times New Roman"/>
+                <w:color w:val="000000"/>
+              </w:rPr>
+              <w:t>10715</w:t>
+            </w:r>
+          </w:p>
+        </w:tc>
+      </w:tr>
+      <w:tr>
+        <w:tc>
+          <w:tcPr>
+            <w:tcW w:w="1526" w:type="dxa"/>
+          </w:tcPr>
+          <w:p>
+            <w:pPr>
+              <w:jc w:val="right"/>
+            </w:pPr>
+            <w:r>
+              <w:t>14</w:t>
+            </w:r>
+          </w:p>
+        </w:tc>
+        <w:tc>
+          <w:tcPr>
+            <w:tcW w:w="1417" w:type="dxa"/>
+          </w:tcPr>
+          <w:p>
+            <w:pPr>
+              <w:jc w:val="right"/>
+            </w:pPr>
+            <w:r>
+              <w:t>-4</w:t>
+            </w:r>
+          </w:p>
+        </w:tc>
+        <w:tc>
+          <w:tcPr>
+            <w:tcW w:w="2127" w:type="dxa"/>
+          </w:tcPr>
+          <w:p>
+            <w:r>
+              <w:t>1.490520e-01</w:t>
+            </w:r>
+          </w:p>
+        </w:tc>
+        <w:tc>
+          <w:tcPr>
+            <w:tcW w:w="1842" w:type="dxa"/>
+            <w:vAlign w:val="bottom"/>
+          </w:tcPr>
+          <w:p>
+            <w:r>
+              <w:rPr>
+                <w:rFonts w:eastAsia="Times New Roman" w:cs="Times New Roman"/>
+                <w:color w:val="000000"/>
+              </w:rPr>
+              <w:t>72267</w:t>
+            </w:r>
+          </w:p>
+        </w:tc>
+        <w:tc>
+          <w:tcPr>
+            <w:tcW w:w="1944" w:type="dxa"/>
+            <w:vAlign w:val="bottom"/>
+          </w:tcPr>
+          <w:p>
+            <w:r>
+              <w:rPr>
+                <w:rFonts w:eastAsia="Times New Roman" w:cs="Times New Roman"/>
+                <w:color w:val="000000"/>
+              </w:rPr>
+              <w:t>18304</w:t>
+            </w:r>
+          </w:p>
+        </w:tc>
+      </w:tr>
+      <w:tr>
+        <w:tc>
+          <w:tcPr>
+            <w:tcW w:w="1526" w:type="dxa"/>
+          </w:tcPr>
+          <w:p>
+            <w:pPr>
+              <w:jc w:val="right"/>
+            </w:pPr>
+            <w:r>
               <w:t>15</w:t>
             </w:r>
           </w:p>
         </w:tc>
         <w:tc>
           <w:tcPr>
-            <w:tcW w:w="1944" w:type="dxa"/>
-            <w:vAlign w:val="bottom"/>
-          </w:tcPr>
-          <w:p>
-            <w:r>
-              <w:rPr>
-                <w:rFonts w:eastAsia="Times New Roman" w:cs="Times New Roman"/>
-                <w:color w:val="000000"/>
-              </w:rPr>
-              <w:t>6</w:t>
-            </w:r>
-          </w:p>
-        </w:tc>
-      </w:tr>
-      <w:tr>
-        <w:tc>
-          <w:tcPr>
-            <w:tcW w:w="1526" w:type="dxa"/>
-          </w:tcPr>
-          <w:p>
-            <w:pPr>
-              <w:jc w:val="right"/>
-            </w:pPr>
-            <w:r>
-              <w:t>5</w:t>
-            </w:r>
-          </w:p>
-        </w:tc>
-        <w:tc>
-          <w:tcPr>
             <w:tcW w:w="1417" w:type="dxa"/>
           </w:tcPr>
           <w:p>
@@ -5155,57 +5912,57 @@
           </w:tcPr>
           <w:p>
             <w:r>
-              <w:t>3.900000e-05</w:t>
-            </w:r>
-          </w:p>
-        </w:tc>
-        <w:tc>
-          <w:tcPr>
-            <w:tcW w:w="1842" w:type="dxa"/>
-            <w:vAlign w:val="bottom"/>
-          </w:tcPr>
-          <w:p>
-            <w:r>
-              <w:rPr>
-                <w:rFonts w:eastAsia="Times New Roman" w:cs="Times New Roman"/>
-                <w:color w:val="000000"/>
-              </w:rPr>
+              <w:t>3.330730e-01</w:t>
+            </w:r>
+          </w:p>
+        </w:tc>
+        <w:tc>
+          <w:tcPr>
+            <w:tcW w:w="1842" w:type="dxa"/>
+            <w:vAlign w:val="bottom"/>
+          </w:tcPr>
+          <w:p>
+            <w:r>
+              <w:rPr>
+                <w:rFonts w:eastAsia="Times New Roman" w:cs="Times New Roman"/>
+                <w:color w:val="000000"/>
+              </w:rPr>
+              <w:t>161808</w:t>
+            </w:r>
+          </w:p>
+        </w:tc>
+        <w:tc>
+          <w:tcPr>
+            <w:tcW w:w="1944" w:type="dxa"/>
+            <w:vAlign w:val="bottom"/>
+          </w:tcPr>
+          <w:p>
+            <w:r>
+              <w:rPr>
+                <w:rFonts w:eastAsia="Times New Roman" w:cs="Times New Roman"/>
+                <w:color w:val="000000"/>
+              </w:rPr>
+              <w:t>41816</w:t>
+            </w:r>
+          </w:p>
+        </w:tc>
+      </w:tr>
+      <w:tr>
+        <w:tc>
+          <w:tcPr>
+            <w:tcW w:w="1526" w:type="dxa"/>
+          </w:tcPr>
+          <w:p>
+            <w:pPr>
+              <w:jc w:val="right"/>
+            </w:pPr>
+            <w:r>
               <w:t>16</w:t>
             </w:r>
           </w:p>
         </w:tc>
         <w:tc>
           <w:tcPr>
-            <w:tcW w:w="1944" w:type="dxa"/>
-            <w:vAlign w:val="bottom"/>
-          </w:tcPr>
-          <w:p>
-            <w:r>
-              <w:rPr>
-                <w:rFonts w:eastAsia="Times New Roman" w:cs="Times New Roman"/>
-                <w:color w:val="000000"/>
-              </w:rPr>
-              <w:t>6</w:t>
-            </w:r>
-          </w:p>
-        </w:tc>
-      </w:tr>
-      <w:tr>
-        <w:tc>
-          <w:tcPr>
-            <w:tcW w:w="1526" w:type="dxa"/>
-          </w:tcPr>
-          <w:p>
-            <w:pPr>
-              <w:jc w:val="right"/>
-            </w:pPr>
-            <w:r>
-              <w:t>6</w:t>
-            </w:r>
-          </w:p>
-        </w:tc>
-        <w:tc>
-          <w:tcPr>
             <w:tcW w:w="1417" w:type="dxa"/>
           </w:tcPr>
           <w:p>
@@ -5223,52 +5980,52 @@
           </w:tcPr>
           <w:p>
             <w:r>
-              <w:t>8.200000e-05</w:t>
-            </w:r>
-          </w:p>
-        </w:tc>
-        <w:tc>
-          <w:tcPr>
-            <w:tcW w:w="1842" w:type="dxa"/>
-            <w:vAlign w:val="bottom"/>
-          </w:tcPr>
-          <w:p>
-            <w:r>
-              <w:rPr>
-                <w:rFonts w:eastAsia="Times New Roman" w:cs="Times New Roman"/>
-                <w:color w:val="000000"/>
-              </w:rPr>
-              <w:t>27</w:t>
-            </w:r>
-          </w:p>
-        </w:tc>
-        <w:tc>
-          <w:tcPr>
-            <w:tcW w:w="1944" w:type="dxa"/>
-            <w:vAlign w:val="bottom"/>
-          </w:tcPr>
-          <w:p>
-            <w:r>
-              <w:rPr>
-                <w:rFonts w:eastAsia="Times New Roman" w:cs="Times New Roman"/>
-                <w:color w:val="000000"/>
-              </w:rPr>
-              <w:t>8</w:t>
-            </w:r>
-          </w:p>
-        </w:tc>
-      </w:tr>
-      <w:tr>
-        <w:tc>
-          <w:tcPr>
-            <w:tcW w:w="1526" w:type="dxa"/>
-          </w:tcPr>
-          <w:p>
-            <w:pPr>
-              <w:jc w:val="right"/>
-            </w:pPr>
-            <w:r>
-              <w:t>7</w:t>
+              <w:t>1.098015e+00</w:t>
+            </w:r>
+          </w:p>
+        </w:tc>
+        <w:tc>
+          <w:tcPr>
+            <w:tcW w:w="1842" w:type="dxa"/>
+            <w:vAlign w:val="bottom"/>
+          </w:tcPr>
+          <w:p>
+            <w:r>
+              <w:rPr>
+                <w:rFonts w:eastAsia="Times New Roman" w:cs="Times New Roman"/>
+                <w:color w:val="000000"/>
+              </w:rPr>
+              <w:t>537218</w:t>
+            </w:r>
+          </w:p>
+        </w:tc>
+        <w:tc>
+          <w:tcPr>
+            <w:tcW w:w="1944" w:type="dxa"/>
+            <w:vAlign w:val="bottom"/>
+          </w:tcPr>
+          <w:p>
+            <w:r>
+              <w:rPr>
+                <w:rFonts w:eastAsia="Times New Roman" w:cs="Times New Roman"/>
+                <w:color w:val="000000"/>
+              </w:rPr>
+              <w:t>140325</w:t>
+            </w:r>
+          </w:p>
+        </w:tc>
+      </w:tr>
+      <w:tr>
+        <w:tc>
+          <w:tcPr>
+            <w:tcW w:w="1526" w:type="dxa"/>
+          </w:tcPr>
+          <w:p>
+            <w:pPr>
+              <w:jc w:val="right"/>
+            </w:pPr>
+            <w:r>
+              <w:t>17</w:t>
             </w:r>
           </w:p>
         </w:tc>
@@ -5291,55 +6048,209 @@
           </w:tcPr>
           <w:p>
             <w:r>
-              <w:t>2.380000e-04</w:t>
-            </w:r>
-          </w:p>
-        </w:tc>
-        <w:tc>
-          <w:tcPr>
-            <w:tcW w:w="1842" w:type="dxa"/>
-            <w:vAlign w:val="bottom"/>
-          </w:tcPr>
-          <w:p>
-            <w:r>
-              <w:rPr>
-                <w:rFonts w:eastAsia="Times New Roman" w:cs="Times New Roman"/>
-                <w:color w:val="000000"/>
-              </w:rPr>
-              <w:t>73</w:t>
-            </w:r>
-          </w:p>
-        </w:tc>
-        <w:tc>
-          <w:tcPr>
-            <w:tcW w:w="1944" w:type="dxa"/>
-            <w:vAlign w:val="bottom"/>
-          </w:tcPr>
-          <w:p>
-            <w:r>
-              <w:rPr>
-                <w:rFonts w:eastAsia="Times New Roman" w:cs="Times New Roman"/>
-                <w:color w:val="000000"/>
-              </w:rPr>
+              <w:t>2.040088e+00</w:t>
+            </w:r>
+          </w:p>
+        </w:tc>
+        <w:tc>
+          <w:tcPr>
+            <w:tcW w:w="1842" w:type="dxa"/>
+            <w:vAlign w:val="bottom"/>
+          </w:tcPr>
+          <w:p>
+            <w:r>
+              <w:rPr>
+                <w:rFonts w:eastAsia="Times New Roman" w:cs="Times New Roman"/>
+                <w:color w:val="000000"/>
+              </w:rPr>
+              <w:t>1003078</w:t>
+            </w:r>
+          </w:p>
+        </w:tc>
+        <w:tc>
+          <w:tcPr>
+            <w:tcW w:w="1944" w:type="dxa"/>
+            <w:vAlign w:val="bottom"/>
+          </w:tcPr>
+          <w:p>
+            <w:r>
+              <w:rPr>
+                <w:rFonts w:eastAsia="Times New Roman" w:cs="Times New Roman"/>
+                <w:color w:val="000000"/>
+              </w:rPr>
+              <w:t>264869</w:t>
+            </w:r>
+          </w:p>
+        </w:tc>
+      </w:tr>
+      <w:tr>
+        <w:tc>
+          <w:tcPr>
+            <w:tcW w:w="1526" w:type="dxa"/>
+          </w:tcPr>
+          <w:p>
+            <w:pPr>
+              <w:jc w:val="right"/>
+            </w:pPr>
+            <w:r>
+              <w:t>18</w:t>
+            </w:r>
+          </w:p>
+        </w:tc>
+        <w:tc>
+          <w:tcPr>
+            <w:tcW w:w="1417" w:type="dxa"/>
+          </w:tcPr>
+          <w:p>
+            <w:pPr>
+              <w:jc w:val="right"/>
+            </w:pPr>
+            <w:r>
+              <w:t>-4</w:t>
+            </w:r>
+          </w:p>
+        </w:tc>
+        <w:tc>
+          <w:tcPr>
+            <w:tcW w:w="2127" w:type="dxa"/>
+          </w:tcPr>
+          <w:p>
+            <w:pPr>
+              <w:jc w:val="both"/>
+            </w:pPr>
+            <w:r>
+              <w:t>1.503344e+01</w:t>
+            </w:r>
+          </w:p>
+        </w:tc>
+        <w:tc>
+          <w:tcPr>
+            <w:tcW w:w="1842" w:type="dxa"/>
+            <w:vAlign w:val="bottom"/>
+          </w:tcPr>
+          <w:p>
+            <w:pPr>
+              <w:jc w:val="both"/>
+            </w:pPr>
+            <w:r>
+              <w:rPr>
+                <w:rFonts w:eastAsia="Times New Roman" w:cs="Times New Roman"/>
+                <w:color w:val="000000"/>
+              </w:rPr>
+              <w:t>6523174</w:t>
+            </w:r>
+          </w:p>
+        </w:tc>
+        <w:tc>
+          <w:tcPr>
+            <w:tcW w:w="1944" w:type="dxa"/>
+            <w:vAlign w:val="bottom"/>
+          </w:tcPr>
+          <w:p>
+            <w:pPr>
+              <w:jc w:val="both"/>
+            </w:pPr>
+            <w:r>
+              <w:rPr>
+                <w:rFonts w:eastAsia="Times New Roman" w:cs="Times New Roman"/>
+                <w:color w:val="000000"/>
+              </w:rPr>
+              <w:t>1705777</w:t>
+            </w:r>
+          </w:p>
+        </w:tc>
+      </w:tr>
+      <w:tr>
+        <w:tc>
+          <w:tcPr>
+            <w:tcW w:w="1526" w:type="dxa"/>
+          </w:tcPr>
+          <w:p>
+            <w:pPr>
+              <w:jc w:val="right"/>
+            </w:pPr>
+            <w:r>
+              <w:t>19</w:t>
+            </w:r>
+          </w:p>
+        </w:tc>
+        <w:tc>
+          <w:tcPr>
+            <w:tcW w:w="1417" w:type="dxa"/>
+          </w:tcPr>
+          <w:p>
+            <w:pPr>
+              <w:jc w:val="right"/>
+            </w:pPr>
+            <w:r>
+              <w:t>4</w:t>
+            </w:r>
+          </w:p>
+        </w:tc>
+        <w:tc>
+          <w:tcPr>
+            <w:tcW w:w="2127" w:type="dxa"/>
+          </w:tcPr>
+          <w:p>
+            <w:pPr>
+              <w:jc w:val="both"/>
+            </w:pPr>
+            <w:r>
+              <w:t>5.521862e+01</w:t>
+            </w:r>
+          </w:p>
+        </w:tc>
+        <w:tc>
+          <w:tcPr>
+            <w:tcW w:w="1842" w:type="dxa"/>
+            <w:vAlign w:val="bottom"/>
+          </w:tcPr>
+          <w:p>
+            <w:pPr>
+              <w:jc w:val="both"/>
+            </w:pPr>
+            <w:r>
+              <w:rPr>
+                <w:rFonts w:eastAsia="Times New Roman" w:cs="Times New Roman"/>
+                <w:color w:val="000000"/>
+              </w:rPr>
+              <w:t>23385092</w:t>
+            </w:r>
+          </w:p>
+        </w:tc>
+        <w:tc>
+          <w:tcPr>
+            <w:tcW w:w="1944" w:type="dxa"/>
+            <w:vAlign w:val="bottom"/>
+          </w:tcPr>
+          <w:p>
+            <w:pPr>
+              <w:jc w:val="both"/>
+            </w:pPr>
+            <w:r>
+              <w:rPr>
+                <w:rFonts w:eastAsia="Times New Roman" w:cs="Times New Roman"/>
+                <w:color w:val="000000"/>
+              </w:rPr>
+              <w:t>6128742</w:t>
+            </w:r>
+          </w:p>
+        </w:tc>
+      </w:tr>
+      <w:tr>
+        <w:tc>
+          <w:tcPr>
+            <w:tcW w:w="1526" w:type="dxa"/>
+          </w:tcPr>
+          <w:p>
+            <w:pPr>
+              <w:jc w:val="right"/>
+            </w:pPr>
+            <w:r>
               <w:t>20</w:t>
             </w:r>
           </w:p>
         </w:tc>
-      </w:tr>
-      <w:tr>
-        <w:tc>
-          <w:tcPr>
-            <w:tcW w:w="1526" w:type="dxa"/>
-          </w:tcPr>
-          <w:p>
-            <w:pPr>
-              <w:jc w:val="right"/>
-            </w:pPr>
-            <w:r>
-              <w:t>8</w:t>
-            </w:r>
-          </w:p>
-        </w:tc>
         <w:tc>
           <w:tcPr>
             <w:tcW w:w="1417" w:type="dxa"/>
@@ -5358,53 +6269,70 @@
             <w:tcW w:w="2127" w:type="dxa"/>
           </w:tcPr>
           <w:p>
-            <w:r>
-              <w:t>7.280000e-04</w:t>
-            </w:r>
-          </w:p>
-        </w:tc>
-        <w:tc>
-          <w:tcPr>
-            <w:tcW w:w="1842" w:type="dxa"/>
-            <w:vAlign w:val="bottom"/>
-          </w:tcPr>
-          <w:p>
-            <w:r>
-              <w:rPr>
-                <w:rFonts w:eastAsia="Times New Roman" w:cs="Times New Roman"/>
-                <w:color w:val="000000"/>
-              </w:rPr>
-              <w:t>275</w:t>
-            </w:r>
-          </w:p>
-        </w:tc>
-        <w:tc>
-          <w:tcPr>
-            <w:tcW w:w="1944" w:type="dxa"/>
-            <w:vAlign w:val="bottom"/>
-          </w:tcPr>
-          <w:p>
-            <w:r>
-              <w:rPr>
-                <w:rFonts w:eastAsia="Times New Roman" w:cs="Times New Roman"/>
-                <w:color w:val="000000"/>
-              </w:rPr>
-              <w:t>70</w:t>
-            </w:r>
-          </w:p>
-        </w:tc>
-      </w:tr>
-      <w:tr>
-        <w:tc>
-          <w:tcPr>
-            <w:tcW w:w="1526" w:type="dxa"/>
-          </w:tcPr>
-          <w:p>
-            <w:pPr>
-              <w:jc w:val="right"/>
-            </w:pPr>
-            <w:r>
-              <w:t>9</w:t>
+            <w:pPr>
+              <w:jc w:val="both"/>
+            </w:pPr>
+            <w:r>
+              <w:t>1.364272e+02</w:t>
+            </w:r>
+          </w:p>
+        </w:tc>
+        <w:tc>
+          <w:tcPr>
+            <w:tcW w:w="1842" w:type="dxa"/>
+            <w:vAlign w:val="bottom"/>
+          </w:tcPr>
+          <w:p>
+            <w:pPr>
+              <w:jc w:val="both"/>
+              <w:rPr>
+                <w:rFonts w:eastAsia="Times New Roman" w:cs="Times New Roman"/>
+                <w:color w:val="000000"/>
+              </w:rPr>
+            </w:pPr>
+            <w:r>
+              <w:rPr>
+                <w:rFonts w:eastAsia="Times New Roman" w:cs="Times New Roman"/>
+                <w:color w:val="000000"/>
+              </w:rPr>
+              <w:t>56338645</w:t>
+            </w:r>
+          </w:p>
+        </w:tc>
+        <w:tc>
+          <w:tcPr>
+            <w:tcW w:w="1944" w:type="dxa"/>
+            <w:vAlign w:val="bottom"/>
+          </w:tcPr>
+          <w:p>
+            <w:pPr>
+              <w:jc w:val="both"/>
+              <w:rPr>
+                <w:rFonts w:eastAsia="Times New Roman" w:cs="Times New Roman"/>
+                <w:color w:val="000000"/>
+              </w:rPr>
+            </w:pPr>
+            <w:r>
+              <w:rPr>
+                <w:rFonts w:eastAsia="Times New Roman" w:cs="Times New Roman"/>
+                <w:color w:val="000000"/>
+              </w:rPr>
+              <w:t>14453750</w:t>
+            </w:r>
+          </w:p>
+        </w:tc>
+      </w:tr>
+      <w:tr>
+        <w:tc>
+          <w:tcPr>
+            <w:tcW w:w="1526" w:type="dxa"/>
+          </w:tcPr>
+          <w:p>
+            <w:pPr>
+              <w:jc w:val="right"/>
+            </w:pPr>
+            <w:r>
+              <w:t>21</w:t>
             </w:r>
           </w:p>
         </w:tc>
@@ -5426,736 +6354,55 @@
             <w:tcW w:w="2127" w:type="dxa"/>
           </w:tcPr>
           <w:p>
-            <w:r>
-              <w:t>4.017000e-03</w:t>
-            </w:r>
-          </w:p>
-        </w:tc>
-        <w:tc>
-          <w:tcPr>
-            <w:tcW w:w="1842" w:type="dxa"/>
-            <w:vAlign w:val="bottom"/>
-          </w:tcPr>
-          <w:p>
-            <w:r>
-              <w:rPr>
-                <w:rFonts w:eastAsia="Times New Roman" w:cs="Times New Roman"/>
-                <w:color w:val="000000"/>
-              </w:rPr>
-              <w:t>1538</w:t>
-            </w:r>
-          </w:p>
-        </w:tc>
-        <w:tc>
-          <w:tcPr>
-            <w:tcW w:w="1944" w:type="dxa"/>
-            <w:vAlign w:val="bottom"/>
-          </w:tcPr>
-          <w:p>
-            <w:r>
-              <w:rPr>
-                <w:rFonts w:eastAsia="Times New Roman" w:cs="Times New Roman"/>
-                <w:color w:val="000000"/>
-              </w:rPr>
-              <w:t>399</w:t>
-            </w:r>
-          </w:p>
-        </w:tc>
-      </w:tr>
-      <w:tr>
-        <w:tc>
-          <w:tcPr>
-            <w:tcW w:w="1526" w:type="dxa"/>
-          </w:tcPr>
-          <w:p>
-            <w:pPr>
-              <w:jc w:val="right"/>
-            </w:pPr>
-            <w:r>
-              <w:t>10</w:t>
-            </w:r>
-          </w:p>
-        </w:tc>
-        <w:tc>
-          <w:tcPr>
-            <w:tcW w:w="1417" w:type="dxa"/>
-          </w:tcPr>
-          <w:p>
-            <w:pPr>
-              <w:jc w:val="right"/>
-            </w:pPr>
-            <w:r>
-              <w:t>-4</w:t>
-            </w:r>
-          </w:p>
-        </w:tc>
-        <w:tc>
-          <w:tcPr>
-            <w:tcW w:w="2127" w:type="dxa"/>
-          </w:tcPr>
-          <w:p>
-            <w:r>
-              <w:t>4.017000e-03</w:t>
-            </w:r>
-          </w:p>
-        </w:tc>
-        <w:tc>
-          <w:tcPr>
-            <w:tcW w:w="1842" w:type="dxa"/>
-            <w:vAlign w:val="bottom"/>
-          </w:tcPr>
-          <w:p>
-            <w:r>
-              <w:rPr>
-                <w:rFonts w:eastAsia="Times New Roman" w:cs="Times New Roman"/>
-                <w:color w:val="000000"/>
-              </w:rPr>
-              <w:t>2228</w:t>
-            </w:r>
-          </w:p>
-        </w:tc>
-        <w:tc>
-          <w:tcPr>
-            <w:tcW w:w="1944" w:type="dxa"/>
-            <w:vAlign w:val="bottom"/>
-          </w:tcPr>
-          <w:p>
-            <w:r>
-              <w:rPr>
-                <w:rFonts w:eastAsia="Times New Roman" w:cs="Times New Roman"/>
-                <w:color w:val="000000"/>
-              </w:rPr>
-              <w:t>578</w:t>
-            </w:r>
-          </w:p>
-        </w:tc>
-      </w:tr>
-      <w:tr>
-        <w:tc>
-          <w:tcPr>
-            <w:tcW w:w="1526" w:type="dxa"/>
-          </w:tcPr>
-          <w:p>
-            <w:pPr>
-              <w:jc w:val="right"/>
-            </w:pPr>
-            <w:r>
-              <w:t>11</w:t>
-            </w:r>
-          </w:p>
-        </w:tc>
-        <w:tc>
-          <w:tcPr>
-            <w:tcW w:w="1417" w:type="dxa"/>
-          </w:tcPr>
-          <w:p>
-            <w:pPr>
-              <w:jc w:val="right"/>
-            </w:pPr>
-            <w:r>
-              <w:t>4</w:t>
-            </w:r>
-          </w:p>
-        </w:tc>
-        <w:tc>
-          <w:tcPr>
-            <w:tcW w:w="2127" w:type="dxa"/>
-          </w:tcPr>
-          <w:p>
-            <w:r>
-              <w:t>1.047900e-02</w:t>
-            </w:r>
-          </w:p>
-        </w:tc>
-        <w:tc>
-          <w:tcPr>
-            <w:tcW w:w="1842" w:type="dxa"/>
-            <w:vAlign w:val="bottom"/>
-          </w:tcPr>
-          <w:p>
-            <w:r>
-              <w:rPr>
-                <w:rFonts w:eastAsia="Times New Roman" w:cs="Times New Roman"/>
-                <w:color w:val="000000"/>
-              </w:rPr>
-              <w:t>6844</w:t>
-            </w:r>
-          </w:p>
-        </w:tc>
-        <w:tc>
-          <w:tcPr>
-            <w:tcW w:w="1944" w:type="dxa"/>
-            <w:vAlign w:val="bottom"/>
-          </w:tcPr>
-          <w:p>
-            <w:r>
-              <w:rPr>
-                <w:rFonts w:eastAsia="Times New Roman" w:cs="Times New Roman"/>
-                <w:color w:val="000000"/>
-              </w:rPr>
-              <w:t>1710</w:t>
-            </w:r>
-          </w:p>
-        </w:tc>
-      </w:tr>
-      <w:tr>
-        <w:tc>
-          <w:tcPr>
-            <w:tcW w:w="1526" w:type="dxa"/>
-          </w:tcPr>
-          <w:p>
-            <w:pPr>
-              <w:jc w:val="right"/>
-            </w:pPr>
-            <w:r>
-              <w:t>12</w:t>
-            </w:r>
-          </w:p>
-        </w:tc>
-        <w:tc>
-          <w:tcPr>
-            <w:tcW w:w="1417" w:type="dxa"/>
-          </w:tcPr>
-          <w:p>
-            <w:pPr>
-              <w:jc w:val="right"/>
-            </w:pPr>
-            <w:r>
-              <w:t>-4</w:t>
-            </w:r>
-          </w:p>
-        </w:tc>
-        <w:tc>
-          <w:tcPr>
-            <w:tcW w:w="2127" w:type="dxa"/>
-          </w:tcPr>
-          <w:p>
-            <w:r>
-              <w:t>2.349500e-02</w:t>
-            </w:r>
-          </w:p>
-        </w:tc>
-        <w:tc>
-          <w:tcPr>
-            <w:tcW w:w="1842" w:type="dxa"/>
-            <w:vAlign w:val="bottom"/>
-          </w:tcPr>
-          <w:p>
-            <w:r>
-              <w:rPr>
-                <w:rFonts w:eastAsia="Times New Roman" w:cs="Times New Roman"/>
-                <w:color w:val="000000"/>
-              </w:rPr>
-              <w:t>15685</w:t>
-            </w:r>
-          </w:p>
-        </w:tc>
-        <w:tc>
-          <w:tcPr>
-            <w:tcW w:w="1944" w:type="dxa"/>
-            <w:vAlign w:val="bottom"/>
-          </w:tcPr>
-          <w:p>
-            <w:r>
-              <w:rPr>
-                <w:rFonts w:eastAsia="Times New Roman" w:cs="Times New Roman"/>
-                <w:color w:val="000000"/>
-              </w:rPr>
-              <w:t>4064</w:t>
-            </w:r>
-          </w:p>
-        </w:tc>
-      </w:tr>
-      <w:tr>
-        <w:tc>
-          <w:tcPr>
-            <w:tcW w:w="1526" w:type="dxa"/>
-          </w:tcPr>
-          <w:p>
-            <w:pPr>
-              <w:jc w:val="right"/>
-            </w:pPr>
-            <w:r>
-              <w:t>13</w:t>
-            </w:r>
-          </w:p>
-        </w:tc>
-        <w:tc>
-          <w:tcPr>
-            <w:tcW w:w="1417" w:type="dxa"/>
-          </w:tcPr>
-          <w:p>
-            <w:pPr>
-              <w:jc w:val="right"/>
-            </w:pPr>
-            <w:r>
-              <w:t>4</w:t>
-            </w:r>
-          </w:p>
-        </w:tc>
-        <w:tc>
-          <w:tcPr>
-            <w:tcW w:w="2127" w:type="dxa"/>
-          </w:tcPr>
-          <w:p>
-            <w:r>
-              <w:t>2.319760e-01</w:t>
-            </w:r>
-          </w:p>
-        </w:tc>
-        <w:tc>
-          <w:tcPr>
-            <w:tcW w:w="1842" w:type="dxa"/>
-            <w:vAlign w:val="bottom"/>
-          </w:tcPr>
-          <w:p>
-            <w:r>
-              <w:rPr>
-                <w:rFonts w:eastAsia="Times New Roman" w:cs="Times New Roman"/>
-                <w:color w:val="000000"/>
-              </w:rPr>
-              <w:t>192356</w:t>
-            </w:r>
-          </w:p>
-        </w:tc>
-        <w:tc>
-          <w:tcPr>
-            <w:tcW w:w="1944" w:type="dxa"/>
-            <w:vAlign w:val="bottom"/>
-          </w:tcPr>
-          <w:p>
-            <w:r>
-              <w:rPr>
-                <w:rFonts w:eastAsia="Times New Roman" w:cs="Times New Roman"/>
-                <w:color w:val="000000"/>
-              </w:rPr>
-              <w:t>49321</w:t>
-            </w:r>
-          </w:p>
-        </w:tc>
-      </w:tr>
-      <w:tr>
-        <w:tc>
-          <w:tcPr>
-            <w:tcW w:w="1526" w:type="dxa"/>
-          </w:tcPr>
-          <w:p>
-            <w:pPr>
-              <w:jc w:val="right"/>
-            </w:pPr>
-            <w:r>
-              <w:t>14</w:t>
-            </w:r>
-          </w:p>
-        </w:tc>
-        <w:tc>
-          <w:tcPr>
-            <w:tcW w:w="1417" w:type="dxa"/>
-          </w:tcPr>
-          <w:p>
-            <w:pPr>
-              <w:jc w:val="right"/>
-            </w:pPr>
-            <w:r>
-              <w:t>-4</w:t>
-            </w:r>
-          </w:p>
-        </w:tc>
-        <w:tc>
-          <w:tcPr>
-            <w:tcW w:w="2127" w:type="dxa"/>
-          </w:tcPr>
-          <w:p>
-            <w:r>
-              <w:t>2.939610e-01</w:t>
-            </w:r>
-          </w:p>
-        </w:tc>
-        <w:tc>
-          <w:tcPr>
-            <w:tcW w:w="1842" w:type="dxa"/>
-            <w:vAlign w:val="bottom"/>
-          </w:tcPr>
-          <w:p>
-            <w:r>
-              <w:rPr>
-                <w:rFonts w:eastAsia="Times New Roman" w:cs="Times New Roman"/>
-                <w:color w:val="000000"/>
-              </w:rPr>
-              <w:t>254409</w:t>
-            </w:r>
-          </w:p>
-        </w:tc>
-        <w:tc>
-          <w:tcPr>
-            <w:tcW w:w="1944" w:type="dxa"/>
-            <w:vAlign w:val="bottom"/>
-          </w:tcPr>
-          <w:p>
-            <w:r>
-              <w:rPr>
-                <w:rFonts w:eastAsia="Times New Roman" w:cs="Times New Roman"/>
-                <w:color w:val="000000"/>
-              </w:rPr>
-              <w:t>65992</w:t>
-            </w:r>
-          </w:p>
-        </w:tc>
-      </w:tr>
-      <w:tr>
-        <w:tc>
-          <w:tcPr>
-            <w:tcW w:w="1526" w:type="dxa"/>
-          </w:tcPr>
-          <w:p>
-            <w:pPr>
-              <w:jc w:val="right"/>
-            </w:pPr>
-            <w:r>
-              <w:t>15</w:t>
-            </w:r>
-          </w:p>
-        </w:tc>
-        <w:tc>
-          <w:tcPr>
-            <w:tcW w:w="1417" w:type="dxa"/>
-          </w:tcPr>
-          <w:p>
-            <w:pPr>
-              <w:jc w:val="right"/>
-            </w:pPr>
-            <w:r>
-              <w:t>4</w:t>
-            </w:r>
-          </w:p>
-        </w:tc>
-        <w:tc>
-          <w:tcPr>
-            <w:tcW w:w="2127" w:type="dxa"/>
-          </w:tcPr>
-          <w:p>
-            <w:r>
-              <w:t>5.936100e-01</w:t>
-            </w:r>
-          </w:p>
-        </w:tc>
-        <w:tc>
-          <w:tcPr>
-            <w:tcW w:w="1842" w:type="dxa"/>
-            <w:vAlign w:val="bottom"/>
-          </w:tcPr>
-          <w:p>
-            <w:r>
-              <w:rPr>
-                <w:rFonts w:eastAsia="Times New Roman" w:cs="Times New Roman"/>
-                <w:color w:val="000000"/>
-              </w:rPr>
-              <w:t>561277</w:t>
-            </w:r>
-          </w:p>
-        </w:tc>
-        <w:tc>
-          <w:tcPr>
-            <w:tcW w:w="1944" w:type="dxa"/>
-            <w:vAlign w:val="bottom"/>
-          </w:tcPr>
-          <w:p>
-            <w:r>
-              <w:rPr>
-                <w:rFonts w:eastAsia="Times New Roman" w:cs="Times New Roman"/>
-                <w:color w:val="000000"/>
-              </w:rPr>
-              <w:t>148754</w:t>
-            </w:r>
-          </w:p>
-        </w:tc>
-      </w:tr>
-      <w:tr>
-        <w:tc>
-          <w:tcPr>
-            <w:tcW w:w="1526" w:type="dxa"/>
-          </w:tcPr>
-          <w:p>
-            <w:pPr>
-              <w:jc w:val="right"/>
-            </w:pPr>
-            <w:r>
-              <w:t>16</w:t>
-            </w:r>
-          </w:p>
-        </w:tc>
-        <w:tc>
-          <w:tcPr>
-            <w:tcW w:w="1417" w:type="dxa"/>
-          </w:tcPr>
-          <w:p>
-            <w:pPr>
-              <w:jc w:val="right"/>
-            </w:pPr>
-            <w:r>
-              <w:t>-4</w:t>
-            </w:r>
-          </w:p>
-        </w:tc>
-        <w:tc>
-          <w:tcPr>
-            <w:tcW w:w="2127" w:type="dxa"/>
-          </w:tcPr>
-          <w:p>
-            <w:r>
-              <w:t>2.850111e+00</w:t>
-            </w:r>
-          </w:p>
-        </w:tc>
-        <w:tc>
-          <w:tcPr>
-            <w:tcW w:w="1842" w:type="dxa"/>
-            <w:vAlign w:val="bottom"/>
-          </w:tcPr>
-          <w:p>
-            <w:r>
-              <w:rPr>
-                <w:rFonts w:eastAsia="Times New Roman" w:cs="Times New Roman"/>
-                <w:color w:val="000000"/>
-              </w:rPr>
-              <w:t>2881757</w:t>
-            </w:r>
-          </w:p>
-        </w:tc>
-        <w:tc>
-          <w:tcPr>
-            <w:tcW w:w="1944" w:type="dxa"/>
-            <w:vAlign w:val="bottom"/>
-          </w:tcPr>
-          <w:p>
-            <w:r>
-              <w:rPr>
-                <w:rFonts w:eastAsia="Times New Roman" w:cs="Times New Roman"/>
-                <w:color w:val="000000"/>
-              </w:rPr>
-              <w:t>761505</w:t>
-            </w:r>
-          </w:p>
-        </w:tc>
-      </w:tr>
-      <w:tr>
-        <w:tc>
-          <w:tcPr>
-            <w:tcW w:w="1526" w:type="dxa"/>
-          </w:tcPr>
-          <w:p>
-            <w:pPr>
-              <w:jc w:val="right"/>
-            </w:pPr>
-            <w:r>
-              <w:t>17</w:t>
-            </w:r>
-          </w:p>
-        </w:tc>
-        <w:tc>
-          <w:tcPr>
-            <w:tcW w:w="1417" w:type="dxa"/>
-          </w:tcPr>
-          <w:p>
-            <w:pPr>
-              <w:jc w:val="right"/>
-            </w:pPr>
-            <w:r>
-              <w:t>4</w:t>
-            </w:r>
-          </w:p>
-        </w:tc>
-        <w:tc>
-          <w:tcPr>
-            <w:tcW w:w="2127" w:type="dxa"/>
-          </w:tcPr>
-          <w:p>
-            <w:r>
-              <w:t>4.777300e+00</w:t>
-            </w:r>
-          </w:p>
-        </w:tc>
-        <w:tc>
-          <w:tcPr>
-            <w:tcW w:w="1842" w:type="dxa"/>
-            <w:vAlign w:val="bottom"/>
-          </w:tcPr>
-          <w:p>
-            <w:r>
-              <w:rPr>
-                <w:rFonts w:eastAsia="Times New Roman" w:cs="Times New Roman"/>
-                <w:color w:val="000000"/>
-              </w:rPr>
-              <w:t>4872576</w:t>
-            </w:r>
-          </w:p>
-        </w:tc>
-        <w:tc>
-          <w:tcPr>
-            <w:tcW w:w="1944" w:type="dxa"/>
-            <w:vAlign w:val="bottom"/>
-          </w:tcPr>
-          <w:p>
-            <w:r>
-              <w:rPr>
-                <w:rFonts w:eastAsia="Times New Roman" w:cs="Times New Roman"/>
-                <w:color w:val="000000"/>
-              </w:rPr>
-              <w:t>1289488</w:t>
-            </w:r>
-          </w:p>
-        </w:tc>
-      </w:tr>
-      <w:tr>
-        <w:tc>
-          <w:tcPr>
-            <w:tcW w:w="1526" w:type="dxa"/>
-          </w:tcPr>
-          <w:p>
-            <w:pPr>
-              <w:jc w:val="right"/>
-            </w:pPr>
-            <w:r>
-              <w:t>18</w:t>
-            </w:r>
-          </w:p>
-        </w:tc>
-        <w:tc>
-          <w:tcPr>
-            <w:tcW w:w="1417" w:type="dxa"/>
-          </w:tcPr>
-          <w:p>
-            <w:pPr>
-              <w:jc w:val="right"/>
-            </w:pPr>
-            <w:r>
-              <w:t>-4</w:t>
-            </w:r>
-          </w:p>
-        </w:tc>
-        <w:tc>
-          <w:tcPr>
-            <w:tcW w:w="2127" w:type="dxa"/>
-          </w:tcPr>
-          <w:p>
-            <w:pPr>
-              <w:jc w:val="both"/>
-            </w:pPr>
-            <w:r>
-              <w:t>6.449998e+01</w:t>
-            </w:r>
-          </w:p>
-        </w:tc>
-        <w:tc>
-          <w:tcPr>
-            <w:tcW w:w="1842" w:type="dxa"/>
-            <w:vAlign w:val="bottom"/>
-          </w:tcPr>
-          <w:p>
-            <w:pPr>
-              <w:jc w:val="both"/>
-            </w:pPr>
-            <w:r>
-              <w:rPr>
-                <w:rFonts w:eastAsia="Times New Roman" w:cs="Times New Roman"/>
-                <w:color w:val="000000"/>
-              </w:rPr>
-              <w:t>88591567</w:t>
-            </w:r>
-          </w:p>
-        </w:tc>
-        <w:tc>
-          <w:tcPr>
-            <w:tcW w:w="1944" w:type="dxa"/>
-            <w:vAlign w:val="bottom"/>
-          </w:tcPr>
-          <w:p>
-            <w:pPr>
-              <w:jc w:val="both"/>
-            </w:pPr>
-            <w:r>
-              <w:rPr>
-                <w:rFonts w:eastAsia="Times New Roman" w:cs="Times New Roman"/>
-                <w:color w:val="000000"/>
-              </w:rPr>
-              <w:t>23741058</w:t>
-            </w:r>
-          </w:p>
-        </w:tc>
-      </w:tr>
-      <w:tr>
-        <w:tc>
-          <w:tcPr>
-            <w:tcW w:w="1526" w:type="dxa"/>
-          </w:tcPr>
-          <w:p>
-            <w:pPr>
-              <w:jc w:val="right"/>
-            </w:pPr>
-            <w:r>
-              <w:t>19</w:t>
-            </w:r>
-          </w:p>
-        </w:tc>
-        <w:tc>
-          <w:tcPr>
-            <w:tcW w:w="1417" w:type="dxa"/>
-          </w:tcPr>
-          <w:p>
-            <w:pPr>
-              <w:jc w:val="right"/>
-            </w:pPr>
-            <w:r>
-              <w:t>4</w:t>
-            </w:r>
-          </w:p>
-        </w:tc>
-        <w:tc>
-          <w:tcPr>
-            <w:tcW w:w="2127" w:type="dxa"/>
-          </w:tcPr>
-          <w:p>
-            <w:pPr>
-              <w:jc w:val="both"/>
-            </w:pPr>
-            <w:r>
-              <w:t>9.597829e+01</w:t>
-            </w:r>
-          </w:p>
-        </w:tc>
-        <w:tc>
-          <w:tcPr>
-            <w:tcW w:w="1842" w:type="dxa"/>
-            <w:vAlign w:val="bottom"/>
-          </w:tcPr>
-          <w:p>
-            <w:pPr>
-              <w:jc w:val="both"/>
-            </w:pPr>
-            <w:r>
-              <w:rPr>
-                <w:rFonts w:eastAsia="Times New Roman" w:cs="Times New Roman"/>
-                <w:color w:val="000000"/>
-              </w:rPr>
-              <w:t>128837651</w:t>
-            </w:r>
-          </w:p>
-        </w:tc>
-        <w:tc>
-          <w:tcPr>
-            <w:tcW w:w="1944" w:type="dxa"/>
-            <w:vAlign w:val="bottom"/>
-          </w:tcPr>
-          <w:p>
-            <w:pPr>
-              <w:jc w:val="both"/>
-            </w:pPr>
-            <w:r>
-              <w:rPr>
-                <w:rFonts w:eastAsia="Times New Roman" w:cs="Times New Roman"/>
-                <w:color w:val="000000"/>
-              </w:rPr>
-              <w:t>34442189</w:t>
+            <w:pPr>
+              <w:jc w:val="both"/>
+            </w:pPr>
+            <w:r>
+              <w:t>4.084185e+02</w:t>
+            </w:r>
+          </w:p>
+        </w:tc>
+        <w:tc>
+          <w:tcPr>
+            <w:tcW w:w="1842" w:type="dxa"/>
+            <w:vAlign w:val="bottom"/>
+          </w:tcPr>
+          <w:p>
+            <w:pPr>
+              <w:jc w:val="both"/>
+              <w:rPr>
+                <w:rFonts w:eastAsia="Times New Roman" w:cs="Times New Roman"/>
+                <w:color w:val="000000"/>
+              </w:rPr>
+            </w:pPr>
+            <w:r>
+              <w:rPr>
+                <w:rFonts w:eastAsia="Times New Roman" w:cs="Times New Roman"/>
+                <w:color w:val="000000"/>
+              </w:rPr>
+              <w:t>221377402</w:t>
+            </w:r>
+          </w:p>
+        </w:tc>
+        <w:tc>
+          <w:tcPr>
+            <w:tcW w:w="1944" w:type="dxa"/>
+            <w:vAlign w:val="bottom"/>
+          </w:tcPr>
+          <w:p>
+            <w:pPr>
+              <w:jc w:val="both"/>
+              <w:rPr>
+                <w:rFonts w:eastAsia="Times New Roman" w:cs="Times New Roman"/>
+                <w:color w:val="000000"/>
+              </w:rPr>
+            </w:pPr>
+            <w:r>
+              <w:rPr>
+                <w:rFonts w:eastAsia="Times New Roman" w:cs="Times New Roman"/>
+                <w:color w:val="000000"/>
+              </w:rPr>
+              <w:t>57293208</w:t>
             </w:r>
           </w:p>
         </w:tc>
@@ -6165,6 +6412,105 @@
       <w:pPr>
         <w:jc w:val="both"/>
       </w:pPr>
+      <w:r>
+        <w:tab/>
+        <w:t xml:space="preserve">El algoritmo </w:t>
+      </w:r>
+      <w:proofErr w:type="spellStart"/>
+      <w:r>
+        <w:t>Negascout</w:t>
+      </w:r>
+      <w:proofErr w:type="spellEnd"/>
+      <w:r>
+        <w:t xml:space="preserve"> sigue generando y expandiendo menos nodos que los </w:t>
+      </w:r>
+      <w:proofErr w:type="spellStart"/>
+      <w:r>
+        <w:t>negamax</w:t>
+      </w:r>
+      <w:proofErr w:type="spellEnd"/>
+      <w:r>
+        <w:t xml:space="preserve">, y de una manera más veloz que </w:t>
+      </w:r>
+      <w:r>
+        <w:t xml:space="preserve">el algoritmo Scout. Logra ser, para el tiempo límite de 10 minutos, el algoritmo que llega al nivel más profundo. </w:t>
+      </w:r>
+    </w:p>
+    <w:p>
+      <w:pPr>
+        <w:jc w:val="both"/>
+      </w:pPr>
+    </w:p>
+    <w:p>
+      <w:pPr>
+        <w:jc w:val="both"/>
+      </w:pPr>
+    </w:p>
+    <w:p>
+      <w:pPr>
+        <w:jc w:val="both"/>
+        <w:rPr>
+          <w:b/>
+        </w:rPr>
+      </w:pPr>
+      <w:r>
+        <w:rPr>
+          <w:b/>
+        </w:rPr>
+        <w:t>CONCLUSIÓN</w:t>
+      </w:r>
+    </w:p>
+    <w:p>
+      <w:pPr>
+        <w:jc w:val="both"/>
+      </w:pPr>
+    </w:p>
+    <w:p>
+      <w:pPr>
+        <w:jc w:val="both"/>
+      </w:pPr>
+      <w:r>
+        <w:tab/>
+        <w:t xml:space="preserve">Usando como ejemplo la variación principal del juego </w:t>
+      </w:r>
+      <w:proofErr w:type="spellStart"/>
+      <w:r>
+        <w:t>Othello</w:t>
+      </w:r>
+      <w:proofErr w:type="spellEnd"/>
+      <w:r>
+        <w:t xml:space="preserve"> (aquella donde ambos jugadores son perfectos, el primero en jugar corresponde a las fichas negras, y el ganador las fichas blancas) observamos que a la hora de construir y explorar árboles de juego, </w:t>
+      </w:r>
+      <w:proofErr w:type="spellStart"/>
+      <w:r>
+        <w:t>negamax</w:t>
+      </w:r>
+      <w:proofErr w:type="spellEnd"/>
+      <w:r>
+        <w:t xml:space="preserve"> queda corto como el más ineficiente en términos de espacio. </w:t>
+      </w:r>
+    </w:p>
+    <w:p>
+      <w:pPr>
+        <w:ind w:firstLine="720"/>
+        <w:jc w:val="both"/>
+      </w:pPr>
+      <w:r>
+        <w:t>Si se requiere construir</w:t>
+      </w:r>
+      <w:r>
+        <w:t xml:space="preserve"> la mayor parte de un árbol parcial de juego en una cantidad de tiempo, </w:t>
+      </w:r>
+      <w:proofErr w:type="spellStart"/>
+      <w:r>
+        <w:t>Negascout</w:t>
+      </w:r>
+      <w:proofErr w:type="spellEnd"/>
+      <w:r>
+        <w:t xml:space="preserve"> logra ser aquél en llegar a la mayor profundidad del mismo.</w:t>
+      </w:r>
+      <w:bookmarkStart w:id="0" w:name="_GoBack"/>
+      <w:bookmarkEnd w:id="0"/>
     </w:p>
     <w:sectPr>
       <w:pgSz w:w="12240" w:h="15840"/>

</xml_diff>